<commit_message>
added user form backend handling
</commit_message>
<xml_diff>
--- a/INZ.docx
+++ b/INZ.docx
@@ -400,13 +400,8 @@
       <w:bookmarkStart w:id="1" w:name="Nazwisko"/>
       <w:bookmarkEnd w:id="0"/>
       <w:r>
-        <w:t xml:space="preserve">Karol </w:t>
-      </w:r>
-      <w:proofErr w:type="spellStart"/>
-      <w:r>
-        <w:t>Maśluch</w:t>
-      </w:r>
-      <w:proofErr w:type="spellEnd"/>
+        <w:t>Karol Maśluch</w:t>
+      </w:r>
       <w:r>
         <w:t xml:space="preserve"> </w:t>
       </w:r>
@@ -4709,7 +4704,6 @@
         </w:rPr>
       </w:pPr>
       <w:bookmarkStart w:id="5" w:name="_Toc25584981"/>
-      <w:proofErr w:type="spellStart"/>
       <w:r>
         <w:rPr>
           <w:lang w:val="en-US"/>
@@ -4718,7 +4712,6 @@
         <w:t>Skróty</w:t>
       </w:r>
       <w:bookmarkEnd w:id="5"/>
-      <w:proofErr w:type="spellEnd"/>
     </w:p>
     <w:p>
       <w:pPr>
@@ -5426,14 +5419,12 @@
           <w:lang w:val="en-US"/>
         </w:rPr>
       </w:pPr>
-      <w:proofErr w:type="spellStart"/>
       <w:r>
         <w:rPr>
           <w:lang w:val="en-US"/>
         </w:rPr>
         <w:t>IoC</w:t>
       </w:r>
-      <w:proofErr w:type="spellEnd"/>
     </w:p>
     <w:p>
       <w:pPr>
@@ -5504,427 +5495,7 @@
         <w:rPr>
           <w:lang w:val="en-US"/>
         </w:rPr>
-        <w:t xml:space="preserve">Lorem ipsum dolor sit </w:t>
-      </w:r>
-      <w:proofErr w:type="spellStart"/>
-      <w:r>
-        <w:rPr>
-          <w:lang w:val="en-US"/>
-        </w:rPr>
-        <w:t>amet</w:t>
-      </w:r>
-      <w:proofErr w:type="spellEnd"/>
-      <w:r>
-        <w:rPr>
-          <w:lang w:val="en-US"/>
-        </w:rPr>
-        <w:t xml:space="preserve">, </w:t>
-      </w:r>
-      <w:proofErr w:type="spellStart"/>
-      <w:r>
-        <w:rPr>
-          <w:lang w:val="en-US"/>
-        </w:rPr>
-        <w:t>consectetur</w:t>
-      </w:r>
-      <w:proofErr w:type="spellEnd"/>
-      <w:r>
-        <w:rPr>
-          <w:lang w:val="en-US"/>
-        </w:rPr>
-        <w:t xml:space="preserve"> </w:t>
-      </w:r>
-      <w:proofErr w:type="spellStart"/>
-      <w:r>
-        <w:rPr>
-          <w:lang w:val="en-US"/>
-        </w:rPr>
-        <w:t>adipiscing</w:t>
-      </w:r>
-      <w:proofErr w:type="spellEnd"/>
-      <w:r>
-        <w:rPr>
-          <w:lang w:val="en-US"/>
-        </w:rPr>
-        <w:t xml:space="preserve"> </w:t>
-      </w:r>
-      <w:proofErr w:type="spellStart"/>
-      <w:r>
-        <w:rPr>
-          <w:lang w:val="en-US"/>
-        </w:rPr>
-        <w:t>elit</w:t>
-      </w:r>
-      <w:proofErr w:type="spellEnd"/>
-      <w:r>
-        <w:rPr>
-          <w:lang w:val="en-US"/>
-        </w:rPr>
-        <w:t xml:space="preserve">. </w:t>
-      </w:r>
-      <w:proofErr w:type="spellStart"/>
-      <w:r>
-        <w:rPr>
-          <w:lang w:val="en-US"/>
-        </w:rPr>
-        <w:t>Mauris</w:t>
-      </w:r>
-      <w:proofErr w:type="spellEnd"/>
-      <w:r>
-        <w:rPr>
-          <w:lang w:val="en-US"/>
-        </w:rPr>
-        <w:t xml:space="preserve"> id </w:t>
-      </w:r>
-      <w:proofErr w:type="spellStart"/>
-      <w:r>
-        <w:rPr>
-          <w:lang w:val="en-US"/>
-        </w:rPr>
-        <w:t>dapibus</w:t>
-      </w:r>
-      <w:proofErr w:type="spellEnd"/>
-      <w:r>
-        <w:rPr>
-          <w:lang w:val="en-US"/>
-        </w:rPr>
-        <w:t xml:space="preserve"> </w:t>
-      </w:r>
-      <w:proofErr w:type="spellStart"/>
-      <w:r>
-        <w:rPr>
-          <w:lang w:val="en-US"/>
-        </w:rPr>
-        <w:t>enim</w:t>
-      </w:r>
-      <w:proofErr w:type="spellEnd"/>
-      <w:r>
-        <w:rPr>
-          <w:lang w:val="en-US"/>
-        </w:rPr>
-        <w:t xml:space="preserve">. </w:t>
-      </w:r>
-      <w:proofErr w:type="spellStart"/>
-      <w:r>
-        <w:rPr>
-          <w:lang w:val="en-US"/>
-        </w:rPr>
-        <w:t>Etiam</w:t>
-      </w:r>
-      <w:proofErr w:type="spellEnd"/>
-      <w:r>
-        <w:rPr>
-          <w:lang w:val="en-US"/>
-        </w:rPr>
-        <w:t xml:space="preserve"> </w:t>
-      </w:r>
-      <w:proofErr w:type="spellStart"/>
-      <w:r>
-        <w:rPr>
-          <w:lang w:val="en-US"/>
-        </w:rPr>
-        <w:t>lobortis</w:t>
-      </w:r>
-      <w:proofErr w:type="spellEnd"/>
-      <w:r>
-        <w:rPr>
-          <w:lang w:val="en-US"/>
-        </w:rPr>
-        <w:t xml:space="preserve"> pulvinar </w:t>
-      </w:r>
-      <w:proofErr w:type="spellStart"/>
-      <w:r>
-        <w:rPr>
-          <w:lang w:val="en-US"/>
-        </w:rPr>
-        <w:t>enim</w:t>
-      </w:r>
-      <w:proofErr w:type="spellEnd"/>
-      <w:r>
-        <w:rPr>
-          <w:lang w:val="en-US"/>
-        </w:rPr>
-        <w:t xml:space="preserve"> in maximus. </w:t>
-      </w:r>
-      <w:proofErr w:type="spellStart"/>
-      <w:r>
-        <w:rPr>
-          <w:lang w:val="en-US"/>
-        </w:rPr>
-        <w:t>Aliquam</w:t>
-      </w:r>
-      <w:proofErr w:type="spellEnd"/>
-      <w:r>
-        <w:rPr>
-          <w:lang w:val="en-US"/>
-        </w:rPr>
-        <w:t xml:space="preserve"> </w:t>
-      </w:r>
-      <w:proofErr w:type="spellStart"/>
-      <w:r>
-        <w:rPr>
-          <w:lang w:val="en-US"/>
-        </w:rPr>
-        <w:t>erat</w:t>
-      </w:r>
-      <w:proofErr w:type="spellEnd"/>
-      <w:r>
-        <w:rPr>
-          <w:lang w:val="en-US"/>
-        </w:rPr>
-        <w:t xml:space="preserve"> </w:t>
-      </w:r>
-      <w:proofErr w:type="spellStart"/>
-      <w:r>
-        <w:rPr>
-          <w:lang w:val="en-US"/>
-        </w:rPr>
-        <w:t>volutpat</w:t>
-      </w:r>
-      <w:proofErr w:type="spellEnd"/>
-      <w:r>
-        <w:rPr>
-          <w:lang w:val="en-US"/>
-        </w:rPr>
-        <w:t xml:space="preserve">. Integer maximus </w:t>
-      </w:r>
-      <w:proofErr w:type="spellStart"/>
-      <w:r>
-        <w:rPr>
-          <w:lang w:val="en-US"/>
-        </w:rPr>
-        <w:t>est</w:t>
-      </w:r>
-      <w:proofErr w:type="spellEnd"/>
-      <w:r>
-        <w:rPr>
-          <w:lang w:val="en-US"/>
-        </w:rPr>
-        <w:t xml:space="preserve"> </w:t>
-      </w:r>
-      <w:proofErr w:type="spellStart"/>
-      <w:r>
-        <w:rPr>
-          <w:lang w:val="en-US"/>
-        </w:rPr>
-        <w:t>turpis</w:t>
-      </w:r>
-      <w:proofErr w:type="spellEnd"/>
-      <w:r>
-        <w:rPr>
-          <w:lang w:val="en-US"/>
-        </w:rPr>
-        <w:t xml:space="preserve">, </w:t>
-      </w:r>
-      <w:proofErr w:type="spellStart"/>
-      <w:r>
-        <w:rPr>
-          <w:lang w:val="en-US"/>
-        </w:rPr>
-        <w:t>ut</w:t>
-      </w:r>
-      <w:proofErr w:type="spellEnd"/>
-      <w:r>
-        <w:rPr>
-          <w:lang w:val="en-US"/>
-        </w:rPr>
-        <w:t xml:space="preserve"> </w:t>
-      </w:r>
-      <w:proofErr w:type="spellStart"/>
-      <w:r>
-        <w:rPr>
-          <w:lang w:val="en-US"/>
-        </w:rPr>
-        <w:t>bibendum</w:t>
-      </w:r>
-      <w:proofErr w:type="spellEnd"/>
-      <w:r>
-        <w:rPr>
-          <w:lang w:val="en-US"/>
-        </w:rPr>
-        <w:t xml:space="preserve"> ligula </w:t>
-      </w:r>
-      <w:proofErr w:type="spellStart"/>
-      <w:r>
-        <w:rPr>
-          <w:lang w:val="en-US"/>
-        </w:rPr>
-        <w:t>accumsan</w:t>
-      </w:r>
-      <w:proofErr w:type="spellEnd"/>
-      <w:r>
-        <w:rPr>
-          <w:lang w:val="en-US"/>
-        </w:rPr>
-        <w:t xml:space="preserve"> et. Ut </w:t>
-      </w:r>
-      <w:proofErr w:type="spellStart"/>
-      <w:r>
-        <w:rPr>
-          <w:lang w:val="en-US"/>
-        </w:rPr>
-        <w:t>eget</w:t>
-      </w:r>
-      <w:proofErr w:type="spellEnd"/>
-      <w:r>
-        <w:rPr>
-          <w:lang w:val="en-US"/>
-        </w:rPr>
-        <w:t xml:space="preserve"> vestibulum libero. </w:t>
-      </w:r>
-      <w:proofErr w:type="spellStart"/>
-      <w:r>
-        <w:rPr>
-          <w:lang w:val="en-US"/>
-        </w:rPr>
-        <w:t>Aliquam</w:t>
-      </w:r>
-      <w:proofErr w:type="spellEnd"/>
-      <w:r>
-        <w:rPr>
-          <w:lang w:val="en-US"/>
-        </w:rPr>
-        <w:t xml:space="preserve"> </w:t>
-      </w:r>
-      <w:proofErr w:type="spellStart"/>
-      <w:r>
-        <w:rPr>
-          <w:lang w:val="en-US"/>
-        </w:rPr>
-        <w:t>erat</w:t>
-      </w:r>
-      <w:proofErr w:type="spellEnd"/>
-      <w:r>
-        <w:rPr>
-          <w:lang w:val="en-US"/>
-        </w:rPr>
-        <w:t xml:space="preserve"> </w:t>
-      </w:r>
-      <w:proofErr w:type="spellStart"/>
-      <w:r>
-        <w:rPr>
-          <w:lang w:val="en-US"/>
-        </w:rPr>
-        <w:t>volutpat</w:t>
-      </w:r>
-      <w:proofErr w:type="spellEnd"/>
-      <w:r>
-        <w:rPr>
-          <w:lang w:val="en-US"/>
-        </w:rPr>
-        <w:t xml:space="preserve">. </w:t>
-      </w:r>
-      <w:proofErr w:type="spellStart"/>
-      <w:r>
-        <w:rPr>
-          <w:lang w:val="en-US"/>
-        </w:rPr>
-        <w:t>Nullam</w:t>
-      </w:r>
-      <w:proofErr w:type="spellEnd"/>
-      <w:r>
-        <w:rPr>
-          <w:lang w:val="en-US"/>
-        </w:rPr>
-        <w:t xml:space="preserve"> </w:t>
-      </w:r>
-      <w:proofErr w:type="spellStart"/>
-      <w:r>
-        <w:rPr>
-          <w:lang w:val="en-US"/>
-        </w:rPr>
-        <w:t>placerat</w:t>
-      </w:r>
-      <w:proofErr w:type="spellEnd"/>
-      <w:r>
-        <w:rPr>
-          <w:lang w:val="en-US"/>
-        </w:rPr>
-        <w:t xml:space="preserve"> </w:t>
-      </w:r>
-      <w:proofErr w:type="spellStart"/>
-      <w:r>
-        <w:rPr>
-          <w:lang w:val="en-US"/>
-        </w:rPr>
-        <w:t>mauris</w:t>
-      </w:r>
-      <w:proofErr w:type="spellEnd"/>
-      <w:r>
-        <w:rPr>
-          <w:lang w:val="en-US"/>
-        </w:rPr>
-        <w:t xml:space="preserve"> a </w:t>
-      </w:r>
-      <w:proofErr w:type="spellStart"/>
-      <w:r>
-        <w:rPr>
-          <w:lang w:val="en-US"/>
-        </w:rPr>
-        <w:t>lectus</w:t>
-      </w:r>
-      <w:proofErr w:type="spellEnd"/>
-      <w:r>
-        <w:rPr>
-          <w:lang w:val="en-US"/>
-        </w:rPr>
-        <w:t xml:space="preserve"> </w:t>
-      </w:r>
-      <w:proofErr w:type="spellStart"/>
-      <w:r>
-        <w:rPr>
-          <w:lang w:val="en-US"/>
-        </w:rPr>
-        <w:t>tincidunt</w:t>
-      </w:r>
-      <w:proofErr w:type="spellEnd"/>
-      <w:r>
-        <w:rPr>
-          <w:lang w:val="en-US"/>
-        </w:rPr>
-        <w:t xml:space="preserve">, et </w:t>
-      </w:r>
-      <w:proofErr w:type="spellStart"/>
-      <w:r>
-        <w:rPr>
-          <w:lang w:val="en-US"/>
-        </w:rPr>
-        <w:t>aliquet</w:t>
-      </w:r>
-      <w:proofErr w:type="spellEnd"/>
-      <w:r>
-        <w:rPr>
-          <w:lang w:val="en-US"/>
-        </w:rPr>
-        <w:t xml:space="preserve"> </w:t>
-      </w:r>
-      <w:proofErr w:type="spellStart"/>
-      <w:r>
-        <w:rPr>
-          <w:lang w:val="en-US"/>
-        </w:rPr>
-        <w:t>turpis</w:t>
-      </w:r>
-      <w:proofErr w:type="spellEnd"/>
-      <w:r>
-        <w:rPr>
-          <w:lang w:val="en-US"/>
-        </w:rPr>
-        <w:t xml:space="preserve"> </w:t>
-      </w:r>
-      <w:proofErr w:type="spellStart"/>
-      <w:r>
-        <w:rPr>
-          <w:lang w:val="en-US"/>
-        </w:rPr>
-        <w:t>aliquam</w:t>
-      </w:r>
-      <w:proofErr w:type="spellEnd"/>
-      <w:r>
-        <w:rPr>
-          <w:lang w:val="en-US"/>
-        </w:rPr>
-        <w:t xml:space="preserve">. </w:t>
+        <w:t xml:space="preserve">Lorem ipsum dolor sit amet, consectetur adipiscing elit. Mauris id dapibus enim. Etiam lobortis pulvinar enim in maximus. Aliquam erat volutpat. Integer maximus est turpis, ut bibendum ligula accumsan et. Ut eget vestibulum libero. Aliquam erat volutpat. Nullam placerat mauris a lectus tincidunt, et aliquet turpis aliquam. </w:t>
       </w:r>
       <w:r>
         <w:rPr>
@@ -5956,147 +5527,7 @@
         <w:rPr>
           <w:lang w:val="en-US"/>
         </w:rPr>
-        <w:t xml:space="preserve">Lorem ipsum dolor sit </w:t>
-      </w:r>
-      <w:proofErr w:type="spellStart"/>
-      <w:r>
-        <w:rPr>
-          <w:lang w:val="en-US"/>
-        </w:rPr>
-        <w:t>amet</w:t>
-      </w:r>
-      <w:proofErr w:type="spellEnd"/>
-      <w:r>
-        <w:rPr>
-          <w:lang w:val="en-US"/>
-        </w:rPr>
-        <w:t xml:space="preserve">, </w:t>
-      </w:r>
-      <w:proofErr w:type="spellStart"/>
-      <w:r>
-        <w:rPr>
-          <w:lang w:val="en-US"/>
-        </w:rPr>
-        <w:t>consectetur</w:t>
-      </w:r>
-      <w:proofErr w:type="spellEnd"/>
-      <w:r>
-        <w:rPr>
-          <w:lang w:val="en-US"/>
-        </w:rPr>
-        <w:t xml:space="preserve"> </w:t>
-      </w:r>
-      <w:proofErr w:type="spellStart"/>
-      <w:r>
-        <w:rPr>
-          <w:lang w:val="en-US"/>
-        </w:rPr>
-        <w:t>adipiscing</w:t>
-      </w:r>
-      <w:proofErr w:type="spellEnd"/>
-      <w:r>
-        <w:rPr>
-          <w:lang w:val="en-US"/>
-        </w:rPr>
-        <w:t xml:space="preserve"> </w:t>
-      </w:r>
-      <w:proofErr w:type="spellStart"/>
-      <w:r>
-        <w:rPr>
-          <w:lang w:val="en-US"/>
-        </w:rPr>
-        <w:t>elit</w:t>
-      </w:r>
-      <w:proofErr w:type="spellEnd"/>
-      <w:r>
-        <w:rPr>
-          <w:lang w:val="en-US"/>
-        </w:rPr>
-        <w:t xml:space="preserve">. </w:t>
-      </w:r>
-      <w:proofErr w:type="spellStart"/>
-      <w:r>
-        <w:rPr>
-          <w:lang w:val="en-US"/>
-        </w:rPr>
-        <w:t>Mauris</w:t>
-      </w:r>
-      <w:proofErr w:type="spellEnd"/>
-      <w:r>
-        <w:rPr>
-          <w:lang w:val="en-US"/>
-        </w:rPr>
-        <w:t xml:space="preserve"> id </w:t>
-      </w:r>
-      <w:proofErr w:type="spellStart"/>
-      <w:r>
-        <w:rPr>
-          <w:lang w:val="en-US"/>
-        </w:rPr>
-        <w:t>dapibus</w:t>
-      </w:r>
-      <w:proofErr w:type="spellEnd"/>
-      <w:r>
-        <w:rPr>
-          <w:lang w:val="en-US"/>
-        </w:rPr>
-        <w:t xml:space="preserve"> </w:t>
-      </w:r>
-      <w:proofErr w:type="spellStart"/>
-      <w:r>
-        <w:rPr>
-          <w:lang w:val="en-US"/>
-        </w:rPr>
-        <w:t>enim</w:t>
-      </w:r>
-      <w:proofErr w:type="spellEnd"/>
-      <w:r>
-        <w:rPr>
-          <w:lang w:val="en-US"/>
-        </w:rPr>
-        <w:t xml:space="preserve">. </w:t>
-      </w:r>
-      <w:proofErr w:type="spellStart"/>
-      <w:r>
-        <w:rPr>
-          <w:lang w:val="en-US"/>
-        </w:rPr>
-        <w:t>Etiam</w:t>
-      </w:r>
-      <w:proofErr w:type="spellEnd"/>
-      <w:r>
-        <w:rPr>
-          <w:lang w:val="en-US"/>
-        </w:rPr>
-        <w:t xml:space="preserve"> </w:t>
-      </w:r>
-      <w:proofErr w:type="spellStart"/>
-      <w:r>
-        <w:rPr>
-          <w:lang w:val="en-US"/>
-        </w:rPr>
-        <w:t>lobortis</w:t>
-      </w:r>
-      <w:proofErr w:type="spellEnd"/>
-      <w:r>
-        <w:rPr>
-          <w:lang w:val="en-US"/>
-        </w:rPr>
-        <w:t xml:space="preserve"> pulvinar </w:t>
-      </w:r>
-      <w:proofErr w:type="spellStart"/>
-      <w:r>
-        <w:rPr>
-          <w:lang w:val="en-US"/>
-        </w:rPr>
-        <w:t>enim</w:t>
-      </w:r>
-      <w:proofErr w:type="spellEnd"/>
-      <w:r>
-        <w:rPr>
-          <w:lang w:val="en-US"/>
-        </w:rPr>
-        <w:t xml:space="preserve"> in maximus.</w:t>
+        <w:t>Lorem ipsum dolor sit amet, consectetur adipiscing elit. Mauris id dapibus enim. Etiam lobortis pulvinar enim in maximus.</w:t>
       </w:r>
     </w:p>
     <w:p>
@@ -6185,16 +5616,9 @@
           <w:numId w:val="8"/>
         </w:numPr>
       </w:pPr>
-      <w:proofErr w:type="spellStart"/>
-      <w:r>
-        <w:t>Back</w:t>
-      </w:r>
-      <w:proofErr w:type="spellEnd"/>
-      <w:r>
-        <w:t>-End</w:t>
-      </w:r>
-      <w:bookmarkStart w:id="10" w:name="_GoBack"/>
-      <w:bookmarkEnd w:id="10"/>
+      <w:r>
+        <w:t>Back-End</w:t>
+      </w:r>
     </w:p>
     <w:p>
       <w:pPr>
@@ -6228,48 +5652,48 @@
       <w:pPr>
         <w:pStyle w:val="NrNagwek1"/>
       </w:pPr>
-      <w:bookmarkStart w:id="11" w:name="_Toc25584985"/>
+      <w:bookmarkStart w:id="10" w:name="_Toc25584985"/>
       <w:r>
         <w:lastRenderedPageBreak/>
         <w:t>Analiza wymagań systemu</w:t>
       </w:r>
+      <w:bookmarkEnd w:id="10"/>
+    </w:p>
+    <w:p>
+      <w:pPr>
+        <w:pStyle w:val="Tekstwiodcy"/>
+      </w:pPr>
+      <w:r>
+        <w:t>Wymagania tworzonej aplikacji zostały sformułowane na podstawie analizy istniejących produktów</w:t>
+      </w:r>
+      <w:r>
+        <w:t xml:space="preserve">, ich </w:t>
+      </w:r>
+      <w:r>
+        <w:t xml:space="preserve">zalet </w:t>
+      </w:r>
+      <w:r>
+        <w:t xml:space="preserve">oraz </w:t>
+      </w:r>
+      <w:r>
+        <w:t>braków</w:t>
+      </w:r>
+      <w:r>
+        <w:t>.</w:t>
+      </w:r>
+      <w:r>
+        <w:t xml:space="preserve"> Głównym celem tych wymagań powinno być osiągniecie jak największej wygody użytkowania. Można to osiągnąć poprzez wygląd aplikacji oraz zapewnianą funkcjonalność.</w:t>
+      </w:r>
+    </w:p>
+    <w:p>
+      <w:pPr>
+        <w:pStyle w:val="NrNagwek2"/>
+      </w:pPr>
+      <w:bookmarkStart w:id="11" w:name="_Toc25584986"/>
+      <w:r>
+        <w:t>Opis aktorów</w:t>
+      </w:r>
       <w:bookmarkEnd w:id="11"/>
-    </w:p>
-    <w:p>
-      <w:pPr>
-        <w:pStyle w:val="Tekstwiodcy"/>
-      </w:pPr>
-      <w:r>
-        <w:t>Wymagania tworzonej aplikacji zostały sformułowane na podstawie analizy istniejących produktów</w:t>
-      </w:r>
-      <w:r>
-        <w:t xml:space="preserve">, ich </w:t>
-      </w:r>
-      <w:r>
-        <w:t xml:space="preserve">zalet </w:t>
-      </w:r>
-      <w:r>
-        <w:t xml:space="preserve">oraz </w:t>
-      </w:r>
-      <w:r>
-        <w:t>braków</w:t>
-      </w:r>
-      <w:r>
-        <w:t>.</w:t>
-      </w:r>
-      <w:r>
-        <w:t xml:space="preserve"> Głównym celem tych wymagań powinno być osiągniecie jak największej wygody użytkowania. Można to osiągnąć poprzez wygląd aplikacji oraz zapewnianą funkcjonalność.</w:t>
-      </w:r>
-    </w:p>
-    <w:p>
-      <w:pPr>
-        <w:pStyle w:val="NrNagwek2"/>
-      </w:pPr>
-      <w:bookmarkStart w:id="12" w:name="_Toc25584986"/>
-      <w:r>
-        <w:t>Opis aktorów</w:t>
-      </w:r>
-      <w:bookmarkEnd w:id="12"/>
     </w:p>
     <w:p>
       <w:pPr>
@@ -6295,15 +5719,7 @@
         <w:t>Gość</w:t>
       </w:r>
       <w:r>
-        <w:t xml:space="preserve"> – Jest niezalogowanym użytkownikiem systemu, posiada on możliwość oglądania produktów, dodawania ich do koszyka, kupowania produktów po wprowadzeniu poprawnych informacji. Dodatkowo każdy gość ma dostęp do informacji znajdujących się w </w:t>
-      </w:r>
-      <w:proofErr w:type="spellStart"/>
-      <w:r>
-        <w:t>wiki</w:t>
-      </w:r>
-      <w:proofErr w:type="spellEnd"/>
-      <w:r>
-        <w:t>. Gość ma możliwość rejestracji, po udanej rejestracji i logowaniu gość staje się klientem.</w:t>
+        <w:t xml:space="preserve"> – Jest niezalogowanym użytkownikiem systemu, posiada on możliwość oglądania produktów, dodawania ich do koszyka, kupowania produktów po wprowadzeniu poprawnych informacji. Dodatkowo każdy gość ma dostęp do informacji znajdujących się w wiki. Gość ma możliwość rejestracji, po udanej rejestracji i logowaniu gość staje się klientem.</w:t>
       </w:r>
     </w:p>
     <w:p>
@@ -6360,11 +5776,11 @@
       <w:pPr>
         <w:pStyle w:val="NrNagwek2"/>
       </w:pPr>
-      <w:bookmarkStart w:id="13" w:name="_Toc25584987"/>
+      <w:bookmarkStart w:id="12" w:name="_Toc25584987"/>
       <w:r>
         <w:t>Wymagania funkcjonalne</w:t>
       </w:r>
-      <w:bookmarkEnd w:id="13"/>
+      <w:bookmarkEnd w:id="12"/>
     </w:p>
     <w:p>
       <w:pPr>
@@ -6536,13 +5952,8 @@
               <w:t xml:space="preserve"> szczegółowych</w:t>
             </w:r>
             <w:r>
-              <w:t xml:space="preserve"> informacji o kwiatach znajdujących się w </w:t>
-            </w:r>
-            <w:proofErr w:type="spellStart"/>
-            <w:r>
-              <w:t>wiki</w:t>
-            </w:r>
-            <w:proofErr w:type="spellEnd"/>
+              <w:t xml:space="preserve"> informacji o kwiatach znajdujących się w wiki</w:t>
+            </w:r>
           </w:p>
         </w:tc>
       </w:tr>
@@ -7128,13 +6539,8 @@
               <w:ind w:firstLine="0"/>
             </w:pPr>
             <w:r>
-              <w:t xml:space="preserve">Pracownik ma możliwość dodania wpisu do </w:t>
-            </w:r>
-            <w:proofErr w:type="spellStart"/>
-            <w:r>
-              <w:t>wiki</w:t>
-            </w:r>
-            <w:proofErr w:type="spellEnd"/>
+              <w:t>Pracownik ma możliwość dodania wpisu do wiki</w:t>
+            </w:r>
           </w:p>
         </w:tc>
       </w:tr>
@@ -7180,13 +6586,8 @@
               <w:t xml:space="preserve">Pracownik </w:t>
             </w:r>
             <w:r>
-              <w:t xml:space="preserve">może modyfikować istniejący wpis na </w:t>
-            </w:r>
-            <w:proofErr w:type="spellStart"/>
-            <w:r>
-              <w:t>wiki</w:t>
-            </w:r>
-            <w:proofErr w:type="spellEnd"/>
+              <w:t>może modyfikować istniejący wpis na wiki</w:t>
+            </w:r>
           </w:p>
         </w:tc>
       </w:tr>
@@ -7230,13 +6631,8 @@
               <w:ind w:firstLine="0"/>
             </w:pPr>
             <w:r>
-              <w:t xml:space="preserve">Pracownik ma możliwość usunięcia wpisu z </w:t>
-            </w:r>
-            <w:proofErr w:type="spellStart"/>
-            <w:r>
-              <w:t>wiki</w:t>
-            </w:r>
-            <w:proofErr w:type="spellEnd"/>
+              <w:t>Pracownik ma możliwość usunięcia wpisu z wiki</w:t>
+            </w:r>
           </w:p>
         </w:tc>
       </w:tr>
@@ -7561,11 +6957,11 @@
       <w:pPr>
         <w:pStyle w:val="NrNagwek2"/>
       </w:pPr>
-      <w:bookmarkStart w:id="14" w:name="_Toc25584988"/>
+      <w:bookmarkStart w:id="13" w:name="_Toc25584988"/>
       <w:r>
         <w:t>Wymagania niefunkcjonalne</w:t>
       </w:r>
-      <w:bookmarkEnd w:id="14"/>
+      <w:bookmarkEnd w:id="13"/>
     </w:p>
     <w:tbl>
       <w:tblPr>
@@ -7816,13 +7212,8 @@
               <w:ind w:firstLine="0"/>
             </w:pPr>
             <w:r>
-              <w:t xml:space="preserve">Dodawanie nowych </w:t>
-            </w:r>
-            <w:proofErr w:type="spellStart"/>
-            <w:r>
-              <w:t>sunk</w:t>
-            </w:r>
-            <w:proofErr w:type="spellEnd"/>
+              <w:t>Dodawanie nowych sunk</w:t>
+            </w:r>
           </w:p>
         </w:tc>
       </w:tr>
@@ -7997,126 +7388,102 @@
       <w:pPr>
         <w:pStyle w:val="NrNagwek2"/>
       </w:pPr>
-      <w:bookmarkStart w:id="15" w:name="_Toc25584989"/>
+      <w:bookmarkStart w:id="14" w:name="_Toc25584989"/>
       <w:r>
         <w:t>Przyjęte założenia projektowe</w:t>
       </w:r>
+      <w:bookmarkEnd w:id="14"/>
+    </w:p>
+    <w:p>
+      <w:pPr>
+        <w:pStyle w:val="NrNagwek1"/>
+      </w:pPr>
+      <w:bookmarkStart w:id="15" w:name="_Toc25584990"/>
+      <w:r>
+        <w:t>Wykorzystane technologie i narzędzia programistyczne</w:t>
+      </w:r>
       <w:bookmarkEnd w:id="15"/>
     </w:p>
     <w:p>
       <w:pPr>
-        <w:pStyle w:val="NrNagwek1"/>
-      </w:pPr>
-      <w:bookmarkStart w:id="16" w:name="_Toc25584990"/>
-      <w:r>
-        <w:t>Wykorzystane technologie i narzędzia programistyczne</w:t>
-      </w:r>
+        <w:pStyle w:val="Tekstwiodcy"/>
+      </w:pPr>
+      <w:r>
+        <w:t>Ten rozdział pokazuje oraz opisuje technologie i narzędzia, które były użyte podczas tworzenia aplikacji.</w:t>
+      </w:r>
+      <w:bookmarkStart w:id="16" w:name="_GoBack"/>
       <w:bookmarkEnd w:id="16"/>
+      <w:r>
+        <w:t xml:space="preserve"> </w:t>
+      </w:r>
+    </w:p>
+    <w:p>
+      <w:pPr>
+        <w:pStyle w:val="NrNagwek2"/>
+      </w:pPr>
+      <w:bookmarkStart w:id="17" w:name="_Toc25584991"/>
+      <w:r>
+        <w:t>JDK</w:t>
+      </w:r>
+      <w:bookmarkEnd w:id="17"/>
     </w:p>
     <w:p>
       <w:pPr>
         <w:pStyle w:val="Tekstwiodcy"/>
       </w:pPr>
       <w:r>
-        <w:t>Ten rozdział pokazuje oraz opisuje technologie i narzędzia, które były użyte podczas tworzenia aplikacji.</w:t>
-      </w:r>
-      <w:r>
-        <w:t xml:space="preserve"> </w:t>
+        <w:t>JDK jest paczką darmowego oprogramowania firmy Sun Microsytems (obecnie firma należy do Oracle Corporation)</w:t>
+      </w:r>
+      <w:r>
+        <w:t>, w której skład wchodzą trzy elementy: JVM, JRE, narzędzia programistyczne Javy</w:t>
+      </w:r>
+      <w:r>
+        <w:t xml:space="preserve"> (</w:t>
+      </w:r>
+      <w:r>
+        <w:t>kompilator, debugger, generator dokumentacji itd.</w:t>
+      </w:r>
+      <w:r>
+        <w:t>).</w:t>
+      </w:r>
+      <w:r>
+        <w:t xml:space="preserve"> Produkt ten jest skierowany głównie do programistów tworzących oprogramowanie w języku Java.</w:t>
+      </w:r>
+      <w:r>
+        <w:t xml:space="preserve"> Java korzysta z maszyny wirtualnej, oznacza to, że oprogramowanie napisane w tym języku może zostać uruchomione na każdym urządzeniu wspierającym maszynę wirtualną, bez potrzeby modyfikowania</w:t>
+      </w:r>
+      <w:r>
+        <w:t>,</w:t>
+      </w:r>
+      <w:r>
+        <w:t xml:space="preserve"> ani ponownej kompilacji kodu. W tworzeniu aplikacji została użyta wersja J</w:t>
+      </w:r>
+      <w:r>
+        <w:t>DK</w:t>
+      </w:r>
+      <w:r>
+        <w:t xml:space="preserve"> 1.8.</w:t>
       </w:r>
     </w:p>
     <w:p>
       <w:pPr>
         <w:pStyle w:val="NrNagwek2"/>
       </w:pPr>
-      <w:bookmarkStart w:id="17" w:name="_Toc25584991"/>
-      <w:r>
-        <w:t>JDK</w:t>
-      </w:r>
-      <w:bookmarkEnd w:id="17"/>
+      <w:bookmarkStart w:id="18" w:name="_Toc25584992"/>
+      <w:r>
+        <w:t>Eclipse</w:t>
+      </w:r>
+      <w:bookmarkEnd w:id="18"/>
     </w:p>
     <w:p>
       <w:pPr>
         <w:pStyle w:val="Tekstwiodcy"/>
       </w:pPr>
       <w:r>
-        <w:t xml:space="preserve">JDK jest paczką darmowego oprogramowania firmy Sun </w:t>
-      </w:r>
-      <w:proofErr w:type="spellStart"/>
-      <w:r>
-        <w:t>Microsytems</w:t>
-      </w:r>
-      <w:proofErr w:type="spellEnd"/>
-      <w:r>
-        <w:t xml:space="preserve"> (obecnie firma należy do Oracle Corporation)</w:t>
-      </w:r>
-      <w:r>
-        <w:t>, w której skład wchodzą trzy elementy: JVM, JRE, narzędzia programistyczne Javy</w:t>
-      </w:r>
-      <w:r>
-        <w:t xml:space="preserve"> (</w:t>
-      </w:r>
-      <w:r>
-        <w:t xml:space="preserve">kompilator, </w:t>
-      </w:r>
-      <w:proofErr w:type="spellStart"/>
-      <w:r>
-        <w:t>debugger</w:t>
-      </w:r>
-      <w:proofErr w:type="spellEnd"/>
-      <w:r>
-        <w:t>, generator dokumentacji itd.</w:t>
-      </w:r>
-      <w:r>
-        <w:t>).</w:t>
-      </w:r>
-      <w:r>
-        <w:t xml:space="preserve"> Produkt ten jest skierowany głównie do programistów tworzących oprogramowanie w języku Java.</w:t>
-      </w:r>
-      <w:r>
-        <w:t xml:space="preserve"> Java korzysta z maszyny wirtualnej, oznacza to, że oprogramowanie napisane w tym języku może zostać uruchomione na każdym urządzeniu wspierającym maszynę wirtualną, bez potrzeby modyfikowania</w:t>
-      </w:r>
-      <w:r>
-        <w:t>,</w:t>
-      </w:r>
-      <w:r>
-        <w:t xml:space="preserve"> ani ponownej kompilacji kodu. W tworzeniu aplikacji została użyta wersja J</w:t>
-      </w:r>
-      <w:r>
-        <w:t>DK</w:t>
-      </w:r>
-      <w:r>
-        <w:t xml:space="preserve"> 1.8.</w:t>
-      </w:r>
-    </w:p>
-    <w:p>
-      <w:pPr>
-        <w:pStyle w:val="NrNagwek2"/>
-      </w:pPr>
-      <w:bookmarkStart w:id="18" w:name="_Toc25584992"/>
-      <w:proofErr w:type="spellStart"/>
-      <w:r>
-        <w:t>Eclipse</w:t>
-      </w:r>
-      <w:bookmarkEnd w:id="18"/>
-      <w:proofErr w:type="spellEnd"/>
-    </w:p>
-    <w:p>
-      <w:pPr>
-        <w:pStyle w:val="Tekstwiodcy"/>
-      </w:pPr>
-      <w:r>
         <w:t>Jest to darmowe IDE</w:t>
       </w:r>
       <w:r>
-        <w:t xml:space="preserve"> firmy </w:t>
-      </w:r>
-      <w:proofErr w:type="spellStart"/>
-      <w:r>
-        <w:t>Eclipse</w:t>
-      </w:r>
-      <w:proofErr w:type="spellEnd"/>
-      <w:r>
-        <w:t xml:space="preserve"> Foundation</w:t>
+        <w:t xml:space="preserve"> firmy Eclipse Foundation</w:t>
       </w:r>
       <w:r>
         <w:t xml:space="preserve"> dla profesjonalnych </w:t>
@@ -8137,23 +7504,7 @@
         <w:t>.</w:t>
       </w:r>
       <w:r>
-        <w:t xml:space="preserve"> Zintegrowane środowiska deweloperskie są świetnym narzędziem w kontekście wytwarzania oprogramowania. Zawierają one w sobie środowiska uruchomieniowe, edytory kodu oraz podpowiadanie składni. W znaczny sposób przyspieszają oraz ułatwiają pracę programisty. </w:t>
-      </w:r>
-      <w:proofErr w:type="spellStart"/>
-      <w:r>
-        <w:t>Eclipse</w:t>
-      </w:r>
-      <w:proofErr w:type="spellEnd"/>
-      <w:r>
-        <w:t xml:space="preserve"> wydawany jest w dwóch wersjach: standardowej oraz EE. Wersja EE zawiera w sobie kilka dodatków takich jak: integracja z gitem, obsługa </w:t>
-      </w:r>
-      <w:proofErr w:type="spellStart"/>
-      <w:r>
-        <w:t>mavena</w:t>
-      </w:r>
-      <w:proofErr w:type="spellEnd"/>
-      <w:r>
-        <w:t xml:space="preserve">, edytory XML, JPA i wiele innych. </w:t>
+        <w:t xml:space="preserve"> Zintegrowane środowiska deweloperskie są świetnym narzędziem w kontekście wytwarzania oprogramowania. Zawierają one w sobie środowiska uruchomieniowe, edytory kodu oraz podpowiadanie składni. W znaczny sposób przyspieszają oraz ułatwiają pracę programisty. Eclipse wydawany jest w dwóch wersjach: standardowej oraz EE. Wersja EE zawiera w sobie kilka dodatków takich jak: integracja z gitem, obsługa mavena, edytory XML, JPA i wiele innych. </w:t>
       </w:r>
     </w:p>
     <w:p>
@@ -8172,23 +7523,7 @@
         <w:pStyle w:val="Tekstwiodcy"/>
       </w:pPr>
       <w:r>
-        <w:t xml:space="preserve">Spring Framework wydany po raz pierwszy w roku 2002 miał na celu eliminować wiele problemów związanych z EJB, takich jak: narzucony model programowania, duży nakład kodu do osiągnięcia niewielkiego efektu, wiele projektów korzystało tylko z niewielkiej części EJB. Spring nie narzuca żadnego modelu programowania. Głównymi cechami tego </w:t>
-      </w:r>
-      <w:proofErr w:type="spellStart"/>
-      <w:r>
-        <w:t>frameworka</w:t>
-      </w:r>
-      <w:proofErr w:type="spellEnd"/>
-      <w:r>
-        <w:t xml:space="preserve"> są inwersja kontroli (</w:t>
-      </w:r>
-      <w:proofErr w:type="spellStart"/>
-      <w:r>
-        <w:t>IoC</w:t>
-      </w:r>
-      <w:proofErr w:type="spellEnd"/>
-      <w:r>
-        <w:t xml:space="preserve">) poprzez wstrzykiwanie zależności i programowanie aspektowe (AOP). Cechy te w znaczący sposób wpływają na przejrzystość tworzonego kodu oraz pozwalają go znacznie zredukować. </w:t>
+        <w:t xml:space="preserve">Spring Framework wydany po raz pierwszy w roku 2002 miał na celu eliminować wiele problemów związanych z EJB, takich jak: narzucony model programowania, duży nakład kodu do osiągnięcia niewielkiego efektu, wiele projektów korzystało tylko z niewielkiej części EJB. Spring nie narzuca żadnego modelu programowania. Głównymi cechami tego frameworka są inwersja kontroli (IoC) poprzez wstrzykiwanie zależności i programowanie aspektowe (AOP). Cechy te w znaczący sposób wpływają na przejrzystość tworzonego kodu oraz pozwalają go znacznie zredukować. </w:t>
       </w:r>
       <w:r>
         <w:t>…dopisać</w:t>
@@ -8205,27 +7540,17 @@
       <w:r>
         <w:t xml:space="preserve"> </w:t>
       </w:r>
-      <w:proofErr w:type="spellStart"/>
       <w:r>
         <w:t>Boot</w:t>
       </w:r>
       <w:bookmarkEnd w:id="20"/>
-      <w:proofErr w:type="spellEnd"/>
     </w:p>
     <w:p>
       <w:pPr>
         <w:pStyle w:val="Tekstwiodcy"/>
       </w:pPr>
       <w:r>
-        <w:t xml:space="preserve">Spring </w:t>
-      </w:r>
-      <w:proofErr w:type="spellStart"/>
-      <w:r>
-        <w:t>Boot</w:t>
-      </w:r>
-      <w:proofErr w:type="spellEnd"/>
-      <w:r>
-        <w:t xml:space="preserve"> jest paczką, rodzajem udogodnienia bazującym na springu, wydawany jest on w oddzielnych wersjach niż spring. Łączy on w sobie kilka elementów:</w:t>
+        <w:t>Spring Boot jest paczką, rodzajem udogodnienia bazującym na springu, wydawany jest on w oddzielnych wersjach niż spring. Łączy on w sobie kilka elementów:</w:t>
       </w:r>
     </w:p>
     <w:p>
@@ -8237,26 +7562,10 @@
         </w:numPr>
       </w:pPr>
       <w:r>
-        <w:t xml:space="preserve">Wbudowany serwer – Spring </w:t>
-      </w:r>
-      <w:proofErr w:type="spellStart"/>
-      <w:r>
-        <w:t>Boot</w:t>
-      </w:r>
-      <w:proofErr w:type="spellEnd"/>
-      <w:r>
-        <w:t xml:space="preserve"> posiada w</w:t>
-      </w:r>
-      <w:r>
-        <w:t xml:space="preserve">budowany serwer(domyślnie </w:t>
-      </w:r>
-      <w:proofErr w:type="spellStart"/>
-      <w:r>
-        <w:t>Tomcat</w:t>
-      </w:r>
-      <w:proofErr w:type="spellEnd"/>
-      <w:r>
-        <w:t>)</w:t>
+        <w:t>Wbudowany serwer – Spring Boot posiada w</w:t>
+      </w:r>
+      <w:r>
+        <w:t>budowany serwer(domyślnie Tomcat)</w:t>
       </w:r>
       <w:r>
         <w:t>,</w:t>
@@ -8286,15 +7595,7 @@
         <w:t xml:space="preserve">Automatyczną konfigurację – </w:t>
       </w:r>
       <w:r>
-        <w:t xml:space="preserve">Do uruchomienia aplikacji nie jest potrzebna żadna dodatkowa konfiguracją, nadal istnieje możliwość konfigurowania wielu elementów </w:t>
-      </w:r>
-      <w:proofErr w:type="spellStart"/>
-      <w:r>
-        <w:t>Springa</w:t>
-      </w:r>
-      <w:proofErr w:type="spellEnd"/>
-      <w:r>
-        <w:t>.</w:t>
+        <w:t>Do uruchomienia aplikacji nie jest potrzebna żadna dodatkowa konfiguracją, nadal istnieje możliwość konfigurowania wielu elementów Springa.</w:t>
       </w:r>
     </w:p>
     <w:p>
@@ -8315,50 +7616,10 @@
         <w:t xml:space="preserve"> </w:t>
       </w:r>
       <w:r>
-        <w:t xml:space="preserve">Spring </w:t>
-      </w:r>
-      <w:proofErr w:type="spellStart"/>
-      <w:r>
-        <w:t>Boot</w:t>
-      </w:r>
-      <w:proofErr w:type="spellEnd"/>
-      <w:r>
-        <w:t xml:space="preserve"> zawsze dostarcza kompatybilne ze sobą wersje </w:t>
-      </w:r>
-      <w:proofErr w:type="spellStart"/>
-      <w:r>
-        <w:t>Springa</w:t>
-      </w:r>
-      <w:proofErr w:type="spellEnd"/>
-      <w:r>
-        <w:t xml:space="preserve">, pozwala to uniknąć problemów związanych z kompatybilnością pakietów. Dodatkowo </w:t>
-      </w:r>
-      <w:r>
-        <w:t xml:space="preserve">w Spring </w:t>
-      </w:r>
-      <w:proofErr w:type="spellStart"/>
-      <w:r>
-        <w:t>Bootowych</w:t>
-      </w:r>
-      <w:proofErr w:type="spellEnd"/>
-      <w:r>
-        <w:t xml:space="preserve"> aplikacjach możemy znaleźć plik konfiguracyjny </w:t>
-      </w:r>
-      <w:proofErr w:type="spellStart"/>
-      <w:r>
-        <w:t>application.properties</w:t>
-      </w:r>
-      <w:proofErr w:type="spellEnd"/>
-      <w:r>
-        <w:t xml:space="preserve"> w którym możemy modyfikować różne aspekty konfiguracji bez potrzeby używania </w:t>
-      </w:r>
-      <w:proofErr w:type="spellStart"/>
-      <w:r>
-        <w:t>XMLa</w:t>
-      </w:r>
-      <w:proofErr w:type="spellEnd"/>
-      <w:r>
-        <w:t xml:space="preserve">. </w:t>
+        <w:t xml:space="preserve">Spring Boot zawsze dostarcza kompatybilne ze sobą wersje Springa, pozwala to uniknąć problemów związanych z kompatybilnością pakietów. Dodatkowo </w:t>
+      </w:r>
+      <w:r>
+        <w:t xml:space="preserve">w Spring Bootowych aplikacjach możemy znaleźć plik konfiguracyjny application.properties w którym możemy modyfikować różne aspekty konfiguracji bez potrzeby używania XMLa. </w:t>
       </w:r>
     </w:p>
     <w:p>
@@ -8366,27 +7627,17 @@
         <w:pStyle w:val="NrNagwek2"/>
       </w:pPr>
       <w:bookmarkStart w:id="21" w:name="_Toc25584995"/>
-      <w:proofErr w:type="spellStart"/>
       <w:r>
         <w:t>Maven</w:t>
       </w:r>
       <w:bookmarkEnd w:id="21"/>
-      <w:proofErr w:type="spellEnd"/>
     </w:p>
     <w:p>
       <w:pPr>
         <w:pStyle w:val="Tekstwiodcy"/>
       </w:pPr>
       <w:r>
-        <w:t xml:space="preserve">Apache </w:t>
-      </w:r>
-      <w:proofErr w:type="spellStart"/>
-      <w:r>
-        <w:t>Maven</w:t>
-      </w:r>
-      <w:proofErr w:type="spellEnd"/>
-      <w:r>
-        <w:t xml:space="preserve"> </w:t>
+        <w:t xml:space="preserve">Apache Maven </w:t>
       </w:r>
     </w:p>
     <w:p>
@@ -8405,12 +7656,10 @@
         <w:pStyle w:val="NrNagwek2"/>
       </w:pPr>
       <w:bookmarkStart w:id="23" w:name="_Toc25584997"/>
-      <w:proofErr w:type="spellStart"/>
       <w:r>
         <w:t>Hibernate</w:t>
       </w:r>
       <w:bookmarkEnd w:id="23"/>
-      <w:proofErr w:type="spellEnd"/>
     </w:p>
     <w:p>
       <w:pPr>
@@ -8448,51 +7697,37 @@
       </w:pPr>
       <w:bookmarkStart w:id="27" w:name="_Toc25585001"/>
       <w:r>
-        <w:t xml:space="preserve">Visual Studio </w:t>
-      </w:r>
-      <w:proofErr w:type="spellStart"/>
-      <w:r>
-        <w:t>Code</w:t>
+        <w:t>Visual Studio Code</w:t>
       </w:r>
       <w:bookmarkEnd w:id="27"/>
-      <w:proofErr w:type="spellEnd"/>
     </w:p>
     <w:p>
       <w:pPr>
         <w:pStyle w:val="NrNagwek2"/>
       </w:pPr>
       <w:bookmarkStart w:id="28" w:name="_Toc25585002"/>
-      <w:proofErr w:type="spellStart"/>
       <w:r>
         <w:t>Redux</w:t>
       </w:r>
       <w:bookmarkEnd w:id="28"/>
-      <w:proofErr w:type="spellEnd"/>
     </w:p>
     <w:p>
       <w:pPr>
         <w:pStyle w:val="NrNagwek2"/>
       </w:pPr>
       <w:bookmarkStart w:id="29" w:name="_Toc25585003"/>
-      <w:proofErr w:type="spellStart"/>
       <w:r>
         <w:t>Axios</w:t>
       </w:r>
       <w:bookmarkEnd w:id="29"/>
-      <w:proofErr w:type="spellEnd"/>
     </w:p>
     <w:p>
       <w:pPr>
         <w:pStyle w:val="NrNagwek2"/>
       </w:pPr>
       <w:bookmarkStart w:id="30" w:name="_Toc25585004"/>
-      <w:proofErr w:type="spellStart"/>
-      <w:r>
-        <w:t>Material</w:t>
-      </w:r>
-      <w:proofErr w:type="spellEnd"/>
-      <w:r>
-        <w:t>-UI</w:t>
+      <w:r>
+        <w:t>Material-UI</w:t>
       </w:r>
       <w:bookmarkEnd w:id="30"/>
     </w:p>
@@ -8501,12 +7736,10 @@
         <w:pStyle w:val="NrNagwek2"/>
       </w:pPr>
       <w:bookmarkStart w:id="31" w:name="_Toc25585005"/>
-      <w:proofErr w:type="spellStart"/>
       <w:r>
         <w:t>MDBReact</w:t>
       </w:r>
       <w:bookmarkEnd w:id="31"/>
-      <w:proofErr w:type="spellEnd"/>
     </w:p>
     <w:p>
       <w:pPr>
@@ -8599,13 +7832,8 @@
         <w:pStyle w:val="NrNagwek2"/>
       </w:pPr>
       <w:bookmarkStart w:id="40" w:name="_Toc25585014"/>
-      <w:proofErr w:type="spellStart"/>
-      <w:r>
-        <w:t>Back</w:t>
-      </w:r>
-      <w:proofErr w:type="spellEnd"/>
-      <w:r>
-        <w:t>-End</w:t>
+      <w:r>
+        <w:t>Back-End</w:t>
       </w:r>
       <w:bookmarkEnd w:id="40"/>
     </w:p>
@@ -8736,13 +7964,8 @@
         </w:rPr>
         <w:t xml:space="preserve">A MySQL-based data archiver: preliminary results. </w:t>
       </w:r>
-      <w:proofErr w:type="spellStart"/>
-      <w:r>
-        <w:t>Proceedings</w:t>
-      </w:r>
-      <w:proofErr w:type="spellEnd"/>
-      <w:r>
-        <w:t xml:space="preserve"> of ICALEPCS07, Paz. 2007. http://www.osti.gov/scitech/servlets/purl/922267 [dostęp dnia 20 czerwca 2015].</w:t>
+      <w:r>
+        <w:t>Proceedings of ICALEPCS07, Paz. 2007. http://www.osti.gov/scitech/servlets/purl/922267 [dostęp dnia 20 czerwca 2015].</w:t>
       </w:r>
     </w:p>
     <w:p>
@@ -8761,15 +7984,7 @@
         </w:r>
       </w:fldSimple>
       <w:r>
-        <w:t xml:space="preserve">] J. Jędrzejczyk, B. </w:t>
-      </w:r>
-      <w:proofErr w:type="spellStart"/>
-      <w:r>
-        <w:t>Sródka</w:t>
-      </w:r>
-      <w:proofErr w:type="spellEnd"/>
-      <w:r>
-        <w:t>. Segmentacja obrazów metodą drzew decyzyjnych. Raport instytutowy, Politechnika Wrocławska, Wydział Elektroniki, 2007.</w:t>
+        <w:t>] J. Jędrzejczyk, B. Sródka. Segmentacja obrazów metodą drzew decyzyjnych. Raport instytutowy, Politechnika Wrocławska, Wydział Elektroniki, 2007.</w:t>
       </w:r>
     </w:p>
     <w:p>
@@ -10792,6 +10007,46 @@
       <w:vertAlign w:val="superscript"/>
     </w:rPr>
   </w:style>
+  <w:style w:type="paragraph" w:styleId="Tekstprzypisudolnego">
+    <w:name w:val="footnote text"/>
+    <w:basedOn w:val="Normalny"/>
+    <w:link w:val="TekstprzypisudolnegoZnak"/>
+    <w:uiPriority w:val="99"/>
+    <w:semiHidden/>
+    <w:unhideWhenUsed/>
+    <w:rsid w:val="00452B1E"/>
+    <w:pPr>
+      <w:spacing w:line="240" w:lineRule="auto"/>
+    </w:pPr>
+    <w:rPr>
+      <w:sz w:val="20"/>
+      <w:szCs w:val="20"/>
+    </w:rPr>
+  </w:style>
+  <w:style w:type="character" w:customStyle="1" w:styleId="TekstprzypisudolnegoZnak">
+    <w:name w:val="Tekst przypisu dolnego Znak"/>
+    <w:basedOn w:val="Domylnaczcionkaakapitu"/>
+    <w:link w:val="Tekstprzypisudolnego"/>
+    <w:uiPriority w:val="99"/>
+    <w:semiHidden/>
+    <w:rsid w:val="00452B1E"/>
+    <w:rPr>
+      <w:rFonts w:ascii="Times New Roman" w:hAnsi="Times New Roman"/>
+      <w:sz w:val="20"/>
+      <w:szCs w:val="20"/>
+    </w:rPr>
+  </w:style>
+  <w:style w:type="character" w:styleId="Odwoanieprzypisudolnego">
+    <w:name w:val="footnote reference"/>
+    <w:basedOn w:val="Domylnaczcionkaakapitu"/>
+    <w:uiPriority w:val="99"/>
+    <w:semiHidden/>
+    <w:unhideWhenUsed/>
+    <w:rsid w:val="00452B1E"/>
+    <w:rPr>
+      <w:vertAlign w:val="superscript"/>
+    </w:rPr>
+  </w:style>
 </w:styles>
 </file>
 
@@ -11083,7 +10338,7 @@
 </file>
 
 <file path=customXml/itemProps1.xml><?xml version="1.0" encoding="utf-8"?>
-<ds:datastoreItem xmlns:ds="http://schemas.openxmlformats.org/officeDocument/2006/customXml" ds:itemID="{75F9EF7D-E48B-4781-AF86-41CAF2D573BC}">
+<ds:datastoreItem xmlns:ds="http://schemas.openxmlformats.org/officeDocument/2006/customXml" ds:itemID="{EC9DE099-F7B3-4C6B-9220-AB6D8D34A7E3}">
   <ds:schemaRefs>
     <ds:schemaRef ds:uri="http://schemas.openxmlformats.org/officeDocument/2006/bibliography"/>
   </ds:schemaRefs>

</xml_diff>

<commit_message>
changed selections in frontend
</commit_message>
<xml_diff>
--- a/INZ.docx
+++ b/INZ.docx
@@ -6275,7 +6275,13 @@
         <w:t>.</w:t>
       </w:r>
       <w:r>
-        <w:t xml:space="preserve"> Głównym celem tych wymagań powinno być osiągniecie jak największej wygody użytkowania. Można to osiągnąć poprzez wygląd aplikacji oraz zapewnianą funkcjonalność.</w:t>
+        <w:t xml:space="preserve"> Głównym celem tych wymagań powinno być osiągniecie jak największej wygody użytkowania. Można to osiągnąć</w:t>
+      </w:r>
+      <w:r>
+        <w:t>,</w:t>
+      </w:r>
+      <w:r>
+        <w:t xml:space="preserve"> poprzez wygląd aplikacji oraz zapewnianą funkcjonalność.</w:t>
       </w:r>
     </w:p>
     <w:p>
@@ -6391,27 +6397,14 @@
       <w:r>
         <w:t xml:space="preserve">Tabela </w:t>
       </w:r>
-      <w:r>
-        <w:fldChar w:fldCharType="begin"/>
-      </w:r>
-      <w:r>
-        <w:instrText xml:space="preserve"> SEQ Tabela \* ARABIC </w:instrText>
-      </w:r>
-      <w:r>
-        <w:fldChar w:fldCharType="separate"/>
-      </w:r>
-      <w:r>
-        <w:rPr>
-          <w:noProof/>
-        </w:rPr>
-        <w:t>1</w:t>
-      </w:r>
-      <w:r>
-        <w:rPr>
-          <w:noProof/>
-        </w:rPr>
-        <w:fldChar w:fldCharType="end"/>
-      </w:r>
+      <w:fldSimple w:instr=" SEQ Tabela \* ARABIC ">
+        <w:r>
+          <w:rPr>
+            <w:noProof/>
+          </w:rPr>
+          <w:t>1</w:t>
+        </w:r>
+      </w:fldSimple>
       <w:r>
         <w:t xml:space="preserve"> Wymagania funkcjonalne aplikacji</w:t>
       </w:r>
@@ -7471,7 +7464,10 @@
               <w:ind w:firstLine="0"/>
             </w:pPr>
             <w:r>
-              <w:t>Spełnij zamówienie</w:t>
+              <w:t>Zrealizuj</w:t>
+            </w:r>
+            <w:r>
+              <w:t xml:space="preserve"> zamówienie</w:t>
             </w:r>
           </w:p>
         </w:tc>
@@ -7589,13 +7585,138 @@
     </w:p>
     <w:p>
       <w:pPr>
+        <w:pStyle w:val="Tekstwiodcy"/>
+      </w:pPr>
+      <w:r>
+        <w:t xml:space="preserve">Na </w:t>
+      </w:r>
+      <w:r>
+        <w:fldChar w:fldCharType="begin"/>
+      </w:r>
+      <w:r>
+        <w:instrText xml:space="preserve"> REF _Ref25915081 \h </w:instrText>
+      </w:r>
+      <w:r>
+        <w:fldChar w:fldCharType="separate"/>
+      </w:r>
+      <w:r>
+        <w:t>ry</w:t>
+      </w:r>
+      <w:r>
+        <w:t>s</w:t>
+      </w:r>
+      <w:r>
+        <w:t xml:space="preserve">unku </w:t>
+      </w:r>
+      <w:r>
+        <w:rPr>
+          <w:noProof/>
+        </w:rPr>
+        <w:t>1</w:t>
+      </w:r>
+      <w:r>
+        <w:fldChar w:fldCharType="end"/>
+      </w:r>
+      <w:r>
+        <w:t xml:space="preserve"> przedstawiony został diagram przypadków użycia. Na diagramie przedstawiono trzech aktorów oraz </w:t>
+      </w:r>
+      <w:r>
+        <w:t>odpowiednie im przypadki użycia</w:t>
+      </w:r>
+      <w:r>
+        <w:t xml:space="preserve">. </w:t>
+      </w:r>
+      <w:r>
+        <w:t>System aplikacja webowa jest podzielony na trzy części: Wiki, Sklep, Logowanie do systemu. Pakiet Wiki przedstawia przypadki użycia, jakich użytkownicy mogą dokonywać w części informacyjnej aplikacji. Pakiet Sklep pokazuje przypadki użycia, jakich użytkownicy są w stanie dokonywać w części transakcyjnej aplikacji.</w:t>
+      </w:r>
+    </w:p>
+    <w:p>
+      <w:pPr>
+        <w:pStyle w:val="Tekstwiodcy"/>
+        <w:keepNext/>
+        <w:jc w:val="center"/>
+      </w:pPr>
+      <w:r>
+        <w:rPr>
+          <w:noProof/>
+        </w:rPr>
+        <w:lastRenderedPageBreak/>
+        <w:drawing>
+          <wp:inline distT="0" distB="0" distL="0" distR="0" wp14:anchorId="5F8FDCB7" wp14:editId="27749F84">
+            <wp:extent cx="4233903" cy="8467806"/>
+            <wp:effectExtent l="0" t="0" r="0" b="0"/>
+            <wp:docPr id="3" name="Obraz 3" descr="Obraz zawierający budynek, tekst&#10;&#10;Opis wygenerowany automatycznie"/>
+            <wp:cNvGraphicFramePr>
+              <a:graphicFrameLocks xmlns:a="http://schemas.openxmlformats.org/drawingml/2006/main" noChangeAspect="1"/>
+            </wp:cNvGraphicFramePr>
+            <a:graphic xmlns:a="http://schemas.openxmlformats.org/drawingml/2006/main">
+              <a:graphicData uri="http://schemas.openxmlformats.org/drawingml/2006/picture">
+                <pic:pic xmlns:pic="http://schemas.openxmlformats.org/drawingml/2006/picture">
+                  <pic:nvPicPr>
+                    <pic:cNvPr id="3" name="Use Case Diagram1.png"/>
+                    <pic:cNvPicPr/>
+                  </pic:nvPicPr>
+                  <pic:blipFill>
+                    <a:blip r:embed="rId9" cstate="print">
+                      <a:extLst>
+                        <a:ext uri="{28A0092B-C50C-407E-A947-70E740481C1C}">
+                          <a14:useLocalDpi xmlns:a14="http://schemas.microsoft.com/office/drawing/2010/main" val="0"/>
+                        </a:ext>
+                      </a:extLst>
+                    </a:blip>
+                    <a:stretch>
+                      <a:fillRect/>
+                    </a:stretch>
+                  </pic:blipFill>
+                  <pic:spPr>
+                    <a:xfrm>
+                      <a:off x="0" y="0"/>
+                      <a:ext cx="4243662" cy="8487324"/>
+                    </a:xfrm>
+                    <a:prstGeom prst="rect">
+                      <a:avLst/>
+                    </a:prstGeom>
+                  </pic:spPr>
+                </pic:pic>
+              </a:graphicData>
+            </a:graphic>
+          </wp:inline>
+        </w:drawing>
+      </w:r>
+    </w:p>
+    <w:p>
+      <w:pPr>
+        <w:pStyle w:val="Legenda"/>
+      </w:pPr>
+      <w:bookmarkStart w:id="13" w:name="_Ref25915072"/>
+      <w:bookmarkStart w:id="14" w:name="_Ref25915081"/>
+      <w:r>
+        <w:t xml:space="preserve">Rysunek </w:t>
+      </w:r>
+      <w:fldSimple w:instr=" SEQ Rysunek \* ARABIC ">
+        <w:r>
+          <w:rPr>
+            <w:noProof/>
+          </w:rPr>
+          <w:t>1</w:t>
+        </w:r>
+      </w:fldSimple>
+      <w:bookmarkEnd w:id="14"/>
+      <w:r>
+        <w:t>. Diagram przypadków użycia</w:t>
+      </w:r>
+      <w:bookmarkEnd w:id="13"/>
+    </w:p>
+    <w:p>
+      <w:pPr>
         <w:pStyle w:val="NrNagwek2"/>
       </w:pPr>
-      <w:bookmarkStart w:id="13" w:name="_Toc25584988"/>
-      <w:r>
+      <w:bookmarkStart w:id="15" w:name="_Toc25584988"/>
+      <w:r>
+        <w:lastRenderedPageBreak/>
         <w:t>Wymagania niefunkcjonalne</w:t>
       </w:r>
-      <w:bookmarkEnd w:id="13"/>
+      <w:bookmarkEnd w:id="15"/>
     </w:p>
     <w:tbl>
       <w:tblPr>
@@ -7717,7 +7838,13 @@
               <w:ind w:firstLine="0"/>
             </w:pPr>
             <w:r>
-              <w:t>Aplikacja powinna być w stanie obsłużyć do 30 jednoczesnych użytkowników</w:t>
+              <w:t xml:space="preserve">Aplikacja powinna być w stanie obsłużyć </w:t>
+            </w:r>
+            <w:r>
+              <w:t>co najmniej</w:t>
+            </w:r>
+            <w:r>
+              <w:t xml:space="preserve"> 30 jednoczesnych użytkowników</w:t>
             </w:r>
           </w:p>
         </w:tc>
@@ -7765,8 +7892,6 @@
             </w:r>
           </w:p>
         </w:tc>
-        <w:bookmarkStart w:id="14" w:name="_GoBack"/>
-        <w:bookmarkEnd w:id="14"/>
       </w:tr>
       <w:tr>
         <w:tc>
@@ -7843,7 +7968,10 @@
               <w:ind w:firstLine="0"/>
             </w:pPr>
             <w:r>
-              <w:t>Aplikacja powinna być skalowalna</w:t>
+              <w:t xml:space="preserve">Aplikacja powinna być </w:t>
+            </w:r>
+            <w:r>
+              <w:t>rozszerzalna</w:t>
             </w:r>
           </w:p>
         </w:tc>
@@ -7857,13 +7985,8 @@
               <w:ind w:firstLine="0"/>
             </w:pPr>
             <w:r>
-              <w:t xml:space="preserve">Dodawanie nowych </w:t>
-            </w:r>
-            <w:proofErr w:type="spellStart"/>
-            <w:r>
-              <w:t>sunk</w:t>
-            </w:r>
-            <w:proofErr w:type="spellEnd"/>
+              <w:t>Implementacja aplikacji powinna pozwalać na dodawanie nowych funkcji</w:t>
+            </w:r>
           </w:p>
         </w:tc>
       </w:tr>
@@ -7879,6 +8002,53 @@
             </w:pPr>
             <w:r>
               <w:t>NFU05</w:t>
+            </w:r>
+          </w:p>
+        </w:tc>
+        <w:tc>
+          <w:tcPr>
+            <w:tcW w:w="3260" w:type="dxa"/>
+          </w:tcPr>
+          <w:p>
+            <w:pPr>
+              <w:pStyle w:val="Tekstwiodcy"/>
+              <w:ind w:firstLine="0"/>
+            </w:pPr>
+            <w:r>
+              <w:t>Użytkownik nie łączy się bezpośrednio z bazą danych</w:t>
+            </w:r>
+          </w:p>
+        </w:tc>
+        <w:tc>
+          <w:tcPr>
+            <w:tcW w:w="4531" w:type="dxa"/>
+          </w:tcPr>
+          <w:p>
+            <w:pPr>
+              <w:pStyle w:val="Tekstwiodcy"/>
+              <w:ind w:firstLine="0"/>
+            </w:pPr>
+            <w:r>
+              <w:t>Do bazy danych aplikacji dostęp ma wyłącznie serwer, użytkownik aplikacji nie łączy się bezpośrednio z bazą danych</w:t>
+            </w:r>
+          </w:p>
+        </w:tc>
+      </w:tr>
+      <w:tr>
+        <w:tc>
+          <w:tcPr>
+            <w:tcW w:w="1271" w:type="dxa"/>
+          </w:tcPr>
+          <w:p>
+            <w:pPr>
+              <w:pStyle w:val="Tekstwiodcy"/>
+              <w:ind w:firstLine="0"/>
+            </w:pPr>
+            <w:r>
+              <w:t>NFU0</w:t>
+            </w:r>
+            <w:r>
+              <w:t>6</w:t>
             </w:r>
           </w:p>
         </w:tc>
@@ -7919,7 +8089,10 @@
               <w:ind w:firstLine="0"/>
             </w:pPr>
             <w:r>
-              <w:t>NFU06</w:t>
+              <w:t>NFU0</w:t>
+            </w:r>
+            <w:r>
+              <w:t>7</w:t>
             </w:r>
           </w:p>
         </w:tc>
@@ -7946,6 +8119,8 @@
               <w:pStyle w:val="Tekstwiodcy"/>
               <w:ind w:firstLine="0"/>
             </w:pPr>
+            <w:bookmarkStart w:id="16" w:name="_GoBack"/>
+            <w:bookmarkEnd w:id="16"/>
           </w:p>
         </w:tc>
       </w:tr>
@@ -7960,7 +8135,10 @@
               <w:ind w:firstLine="0"/>
             </w:pPr>
             <w:r>
-              <w:t>NFU07</w:t>
+              <w:t>NFU0</w:t>
+            </w:r>
+            <w:r>
+              <w:t>8</w:t>
             </w:r>
           </w:p>
         </w:tc>
@@ -7990,6 +8168,14 @@
               <w:pStyle w:val="Tekstwiodcy"/>
               <w:ind w:firstLine="0"/>
             </w:pPr>
+            <w:proofErr w:type="spellStart"/>
+            <w:r>
+              <w:t>Back</w:t>
+            </w:r>
+            <w:proofErr w:type="spellEnd"/>
+            <w:r>
+              <w:t>-End aplikacji powinien być odporny na wszelkiego rodzaju niepoprawne zapytania</w:t>
+            </w:r>
           </w:p>
         </w:tc>
       </w:tr>
@@ -8038,21 +8224,21 @@
       <w:pPr>
         <w:pStyle w:val="NrNagwek2"/>
       </w:pPr>
-      <w:bookmarkStart w:id="15" w:name="_Toc25584989"/>
+      <w:bookmarkStart w:id="17" w:name="_Toc25584989"/>
       <w:r>
         <w:t>Przyjęte założenia projektowe</w:t>
       </w:r>
-      <w:bookmarkEnd w:id="15"/>
+      <w:bookmarkEnd w:id="17"/>
     </w:p>
     <w:p>
       <w:pPr>
         <w:pStyle w:val="NrNagwek1"/>
       </w:pPr>
-      <w:bookmarkStart w:id="16" w:name="_Toc25584990"/>
+      <w:bookmarkStart w:id="18" w:name="_Toc25584990"/>
       <w:r>
         <w:t>Wykorzystane technologie i narzędzia programistyczne</w:t>
       </w:r>
-      <w:bookmarkEnd w:id="16"/>
+      <w:bookmarkEnd w:id="18"/>
     </w:p>
     <w:p>
       <w:pPr>
@@ -8069,11 +8255,12 @@
       <w:pPr>
         <w:pStyle w:val="NrNagwek2"/>
       </w:pPr>
-      <w:bookmarkStart w:id="17" w:name="_Toc25584991"/>
-      <w:r>
+      <w:bookmarkStart w:id="19" w:name="_Toc25584991"/>
+      <w:r>
+        <w:lastRenderedPageBreak/>
         <w:t>JDK</w:t>
       </w:r>
-      <w:bookmarkEnd w:id="17"/>
+      <w:bookmarkEnd w:id="19"/>
     </w:p>
     <w:p>
       <w:pPr>
@@ -8133,12 +8320,12 @@
       <w:pPr>
         <w:pStyle w:val="NrNagwek2"/>
       </w:pPr>
-      <w:bookmarkStart w:id="18" w:name="_Toc25584992"/>
+      <w:bookmarkStart w:id="20" w:name="_Toc25584992"/>
       <w:proofErr w:type="spellStart"/>
       <w:r>
         <w:t>Eclipse</w:t>
       </w:r>
-      <w:bookmarkEnd w:id="18"/>
+      <w:bookmarkEnd w:id="20"/>
       <w:proofErr w:type="spellEnd"/>
     </w:p>
     <w:p>
@@ -8201,56 +8388,56 @@
       <w:pPr>
         <w:pStyle w:val="NrNagwek2"/>
       </w:pPr>
-      <w:bookmarkStart w:id="19" w:name="_Toc25584993"/>
+      <w:bookmarkStart w:id="21" w:name="_Toc25584993"/>
+      <w:r>
+        <w:t>Spring</w:t>
+      </w:r>
+      <w:bookmarkEnd w:id="21"/>
+    </w:p>
+    <w:p>
+      <w:pPr>
+        <w:pStyle w:val="Tekstwiodcy"/>
+      </w:pPr>
+      <w:r>
+        <w:t xml:space="preserve">Spring Framework wydany po raz pierwszy w roku 2002 miał na celu eliminować wiele problemów związanych z EJB, takich jak: narzucony model programowania, duży nakład kodu do osiągnięcia niewielkiego efektu, wiele projektów korzystało tylko z niewielkiej części EJB. Spring nie narzuca żadnego modelu programowania. Głównymi cechami tego </w:t>
+      </w:r>
+      <w:proofErr w:type="spellStart"/>
+      <w:r>
+        <w:t>frameworka</w:t>
+      </w:r>
+      <w:proofErr w:type="spellEnd"/>
+      <w:r>
+        <w:t xml:space="preserve"> są inwersja kontroli (</w:t>
+      </w:r>
+      <w:proofErr w:type="spellStart"/>
+      <w:r>
+        <w:t>IoC</w:t>
+      </w:r>
+      <w:proofErr w:type="spellEnd"/>
+      <w:r>
+        <w:t xml:space="preserve">) poprzez wstrzykiwanie zależności i programowanie aspektowe (AOP). Cechy te w znaczący sposób wpływają na przejrzystość tworzonego kodu oraz pozwalają go znacznie zredukować. </w:t>
+      </w:r>
+      <w:r>
+        <w:t>…dopisać</w:t>
+      </w:r>
+    </w:p>
+    <w:p>
+      <w:pPr>
+        <w:pStyle w:val="NrNagwek2"/>
+      </w:pPr>
+      <w:bookmarkStart w:id="22" w:name="_Toc25584994"/>
       <w:r>
         <w:lastRenderedPageBreak/>
         <w:t>Spring</w:t>
       </w:r>
-      <w:bookmarkEnd w:id="19"/>
-    </w:p>
-    <w:p>
-      <w:pPr>
-        <w:pStyle w:val="Tekstwiodcy"/>
-      </w:pPr>
-      <w:r>
-        <w:t xml:space="preserve">Spring Framework wydany po raz pierwszy w roku 2002 miał na celu eliminować wiele problemów związanych z EJB, takich jak: narzucony model programowania, duży nakład kodu do osiągnięcia niewielkiego efektu, wiele projektów korzystało tylko z niewielkiej części EJB. Spring nie narzuca żadnego modelu programowania. Głównymi cechami tego </w:t>
+      <w:r>
+        <w:t xml:space="preserve"> </w:t>
       </w:r>
       <w:proofErr w:type="spellStart"/>
       <w:r>
-        <w:t>frameworka</w:t>
-      </w:r>
-      <w:proofErr w:type="spellEnd"/>
-      <w:r>
-        <w:t xml:space="preserve"> są inwersja kontroli (</w:t>
-      </w:r>
-      <w:proofErr w:type="spellStart"/>
-      <w:r>
-        <w:t>IoC</w:t>
-      </w:r>
-      <w:proofErr w:type="spellEnd"/>
-      <w:r>
-        <w:t xml:space="preserve">) poprzez wstrzykiwanie zależności i programowanie aspektowe (AOP). Cechy te w znaczący sposób wpływają na przejrzystość tworzonego kodu oraz pozwalają go znacznie zredukować. </w:t>
-      </w:r>
-      <w:r>
-        <w:t>…dopisać</w:t>
-      </w:r>
-    </w:p>
-    <w:p>
-      <w:pPr>
-        <w:pStyle w:val="NrNagwek2"/>
-      </w:pPr>
-      <w:bookmarkStart w:id="20" w:name="_Toc25584994"/>
-      <w:r>
-        <w:t>Spring</w:t>
-      </w:r>
-      <w:r>
-        <w:t xml:space="preserve"> </w:t>
-      </w:r>
-      <w:proofErr w:type="spellStart"/>
-      <w:r>
         <w:t>Boot</w:t>
       </w:r>
-      <w:bookmarkEnd w:id="20"/>
+      <w:bookmarkEnd w:id="22"/>
       <w:proofErr w:type="spellEnd"/>
     </w:p>
     <w:p>
@@ -8412,12 +8599,12 @@
       <w:pPr>
         <w:pStyle w:val="NrNagwek2"/>
       </w:pPr>
-      <w:bookmarkStart w:id="21" w:name="_Toc25584995"/>
+      <w:bookmarkStart w:id="23" w:name="_Toc25584995"/>
       <w:proofErr w:type="spellStart"/>
       <w:r>
         <w:t>Maven</w:t>
       </w:r>
-      <w:bookmarkEnd w:id="21"/>
+      <w:bookmarkEnd w:id="23"/>
       <w:proofErr w:type="spellEnd"/>
     </w:p>
     <w:p>
@@ -8456,7 +8643,13 @@
         <w:t xml:space="preserve">  Posiada możliwości automatyzacji tworzenia oprogramowania. </w:t>
       </w:r>
       <w:r>
-        <w:t>Budowa jest oparta na informacjach zawartych w pliku POM.xml. Plik POM.xml zawiera:</w:t>
+        <w:t>Budowa</w:t>
+      </w:r>
+      <w:r>
+        <w:t xml:space="preserve"> aplikacji</w:t>
+      </w:r>
+      <w:r>
+        <w:t xml:space="preserve"> jest oparta na informacjach zawartych w pliku POM.xml. Plik POM.xml zawiera:</w:t>
       </w:r>
     </w:p>
     <w:p>
@@ -8468,7 +8661,6 @@
         </w:numPr>
       </w:pPr>
       <w:r>
-        <w:lastRenderedPageBreak/>
         <w:t xml:space="preserve">Informacje o projekcie – nazwa, id grupy, id projektu, wersję projektu, </w:t>
       </w:r>
       <w:r>
@@ -8504,429 +8696,325 @@
       </w:r>
       <w:proofErr w:type="spellEnd"/>
       <w:r>
+        <w:t xml:space="preserve"> – wtyczki np. </w:t>
+      </w:r>
+      <w:proofErr w:type="spellStart"/>
+      <w:r>
+        <w:t>failsave</w:t>
+      </w:r>
+      <w:proofErr w:type="spellEnd"/>
+      <w:r>
+        <w:t xml:space="preserve"> (uruchamia testy </w:t>
+      </w:r>
+      <w:proofErr w:type="spellStart"/>
+      <w:r>
+        <w:t>JUnit</w:t>
+      </w:r>
+      <w:proofErr w:type="spellEnd"/>
+      <w:r>
+        <w:t xml:space="preserve">), </w:t>
+      </w:r>
+      <w:proofErr w:type="spellStart"/>
+      <w:r>
+        <w:t>install</w:t>
+      </w:r>
+      <w:proofErr w:type="spellEnd"/>
+      <w:r>
+        <w:t xml:space="preserve">(instaluje zależności w lokalnym repozytorium), </w:t>
+      </w:r>
+      <w:proofErr w:type="spellStart"/>
+      <w:r>
+        <w:t>compiler</w:t>
+      </w:r>
+      <w:proofErr w:type="spellEnd"/>
+      <w:r>
+        <w:t xml:space="preserve"> (kompiluje pliki Javy), których czynności zostają wykonane podczas budowy projektu</w:t>
+      </w:r>
+    </w:p>
+    <w:p>
+      <w:pPr>
+        <w:pStyle w:val="NrNagwek2"/>
+      </w:pPr>
+      <w:bookmarkStart w:id="24" w:name="_Toc25584996"/>
+      <w:r>
+        <w:lastRenderedPageBreak/>
+        <w:t>Git</w:t>
+      </w:r>
+      <w:bookmarkEnd w:id="24"/>
+    </w:p>
+    <w:p>
+      <w:pPr>
+        <w:pStyle w:val="Tekstwiodcy"/>
+      </w:pPr>
+      <w:r>
+        <w:t xml:space="preserve">Git jest systemem kontroli wersji, służy on głównie po przechowywania oraz synchronizowania projektów. Git przechowuje projekty w centralnych repozytoriach, mogą one być lokalne bądź </w:t>
+      </w:r>
+      <w:r>
+        <w:t xml:space="preserve">zdalne. </w:t>
+      </w:r>
+      <w:r>
+        <w:t xml:space="preserve">Praca w </w:t>
+      </w:r>
+      <w:proofErr w:type="spellStart"/>
+      <w:r>
+        <w:t>gitcie</w:t>
+      </w:r>
+      <w:proofErr w:type="spellEnd"/>
+      <w:r>
+        <w:t xml:space="preserve"> jest oparta na </w:t>
+      </w:r>
+      <w:proofErr w:type="spellStart"/>
+      <w:r>
+        <w:t>komitach</w:t>
+      </w:r>
+      <w:proofErr w:type="spellEnd"/>
+      <w:r>
+        <w:t xml:space="preserve">. </w:t>
+      </w:r>
+      <w:proofErr w:type="spellStart"/>
+      <w:r>
+        <w:t>Komit</w:t>
+      </w:r>
+      <w:proofErr w:type="spellEnd"/>
+      <w:r>
+        <w:t xml:space="preserve"> to stan plików(ich różnica w bajtach w stosunku do poprzedniego </w:t>
+      </w:r>
+      <w:proofErr w:type="spellStart"/>
+      <w:r>
+        <w:t>komita</w:t>
+      </w:r>
+      <w:proofErr w:type="spellEnd"/>
+      <w:r>
+        <w:t xml:space="preserve">) wraz z komentarzem. Git pozwala nam na odtworzenie stanu naszego projektu do danego </w:t>
+      </w:r>
+      <w:proofErr w:type="spellStart"/>
+      <w:r>
+        <w:t>komita</w:t>
+      </w:r>
+      <w:proofErr w:type="spellEnd"/>
+      <w:r>
+        <w:t>. Git składa się z gałęzi, początkową i główną jest gałąź master. Od istniejących gałęzi możemy dodawać</w:t>
+      </w:r>
+      <w:r>
+        <w:t xml:space="preserve"> dowolne</w:t>
+      </w:r>
+      <w:r>
+        <w:t xml:space="preserve"> nowe gałęzie</w:t>
+      </w:r>
+      <w:r>
+        <w:t xml:space="preserve"> i do nich przypisywać nasze </w:t>
+      </w:r>
+      <w:proofErr w:type="spellStart"/>
+      <w:r>
+        <w:t>komity</w:t>
+      </w:r>
+      <w:proofErr w:type="spellEnd"/>
+      <w:r>
+        <w:t>. Gałęzie możemy ze sobą scalać</w:t>
+      </w:r>
+      <w:r>
+        <w:t xml:space="preserve"> łącząc ich zawartość.</w:t>
+      </w:r>
+      <w:r>
+        <w:t xml:space="preserve">  </w:t>
+      </w:r>
+    </w:p>
+    <w:p>
+      <w:pPr>
+        <w:pStyle w:val="NrNagwek2"/>
+      </w:pPr>
+      <w:bookmarkStart w:id="25" w:name="_Toc25584997"/>
+      <w:proofErr w:type="spellStart"/>
+      <w:r>
+        <w:t>Hibernate</w:t>
+      </w:r>
+      <w:bookmarkEnd w:id="25"/>
+      <w:proofErr w:type="spellEnd"/>
+    </w:p>
+    <w:p>
+      <w:pPr>
+        <w:pStyle w:val="Tekstwiodcy"/>
+      </w:pPr>
+      <w:proofErr w:type="spellStart"/>
+      <w:r>
+        <w:t>Hibernate</w:t>
+      </w:r>
+      <w:proofErr w:type="spellEnd"/>
+      <w:r>
+        <w:t xml:space="preserve"> jest </w:t>
+      </w:r>
+      <w:proofErr w:type="spellStart"/>
+      <w:r>
+        <w:t>frameworkiem</w:t>
+      </w:r>
+      <w:proofErr w:type="spellEnd"/>
+      <w:r>
+        <w:t xml:space="preserve"> pozwalającym</w:t>
+      </w:r>
+      <w:r>
+        <w:t xml:space="preserve"> na </w:t>
+      </w:r>
+      <w:r>
+        <w:t xml:space="preserve"> automatyczn</w:t>
+      </w:r>
+      <w:r>
+        <w:t>e</w:t>
+      </w:r>
+      <w:r>
+        <w:t xml:space="preserve"> mapować obiekty </w:t>
+      </w:r>
+      <w:proofErr w:type="spellStart"/>
+      <w:r>
+        <w:t>javy</w:t>
+      </w:r>
+      <w:proofErr w:type="spellEnd"/>
+      <w:r>
+        <w:t xml:space="preserve"> na struktury danych bazy danych  i struktury danych na obiekty. </w:t>
+      </w:r>
+      <w:proofErr w:type="spellStart"/>
+      <w:r>
+        <w:t>Hibernate</w:t>
+      </w:r>
+      <w:proofErr w:type="spellEnd"/>
+      <w:r>
+        <w:t xml:space="preserve"> spełnia specyfikację JPA. Programista dzięki </w:t>
+      </w:r>
+      <w:proofErr w:type="spellStart"/>
+      <w:r>
+        <w:t>Hibernate</w:t>
+      </w:r>
+      <w:proofErr w:type="spellEnd"/>
+      <w:r>
+        <w:t xml:space="preserve"> programista</w:t>
+      </w:r>
+      <w:r>
+        <w:t xml:space="preserve"> nie musi pisać zapytań SQL do bazy danych</w:t>
+      </w:r>
+      <w:r>
+        <w:t>.</w:t>
+      </w:r>
+    </w:p>
+    <w:p>
+      <w:pPr>
+        <w:pStyle w:val="NrNagwek2"/>
+      </w:pPr>
+      <w:bookmarkStart w:id="26" w:name="_Toc25584998"/>
+      <w:r>
+        <w:t>MySQL</w:t>
+      </w:r>
+      <w:bookmarkEnd w:id="26"/>
+    </w:p>
+    <w:p>
+      <w:pPr>
+        <w:pStyle w:val="Tekstwiodcy"/>
+      </w:pPr>
+      <w:r>
+        <w:t xml:space="preserve">Oprogramowanie MySQL </w:t>
+      </w:r>
+      <w:r>
+        <w:t>udostępnia</w:t>
+      </w:r>
+      <w:r>
+        <w:t xml:space="preserve"> wielowątkowy, niezawodny, </w:t>
+      </w:r>
+      <w:proofErr w:type="spellStart"/>
+      <w:r>
+        <w:t>wieloużytknikowy</w:t>
+      </w:r>
+      <w:proofErr w:type="spellEnd"/>
+      <w:r>
+        <w:t xml:space="preserve"> serwer SQL. Serwer jest zaprojektowany</w:t>
+      </w:r>
+      <w:r>
+        <w:t xml:space="preserve"> do obsługi dużej ilości zapytań. Nadaje się do użycia w małych jak i dużych aplikacjach.</w:t>
+      </w:r>
+    </w:p>
+    <w:p>
+      <w:pPr>
+        <w:pStyle w:val="NrNagwek2"/>
+      </w:pPr>
+      <w:bookmarkStart w:id="27" w:name="_Toc25584999"/>
+      <w:r>
+        <w:t>NPM</w:t>
+      </w:r>
+      <w:bookmarkEnd w:id="27"/>
+    </w:p>
+    <w:p>
+      <w:pPr>
+        <w:pStyle w:val="Tekstwiodcy"/>
+      </w:pPr>
+      <w:r>
+        <w:t>NPM(</w:t>
+      </w:r>
+      <w:proofErr w:type="spellStart"/>
+      <w:r>
+        <w:t>Node</w:t>
+      </w:r>
+      <w:proofErr w:type="spellEnd"/>
+      <w:r>
         <w:t xml:space="preserve"> </w:t>
       </w:r>
-      <w:r>
-        <w:t>–</w:t>
-      </w:r>
-      <w:r>
-        <w:t xml:space="preserve"> wtyczki np. </w:t>
-      </w:r>
       <w:proofErr w:type="spellStart"/>
       <w:r>
-        <w:t>failsave</w:t>
+        <w:t>Package</w:t>
       </w:r>
       <w:proofErr w:type="spellEnd"/>
       <w:r>
-        <w:t xml:space="preserve"> (uruchamia testy </w:t>
+        <w:t xml:space="preserve"> Manager) to zbiór narzędzi przydatnych w tworzeniu aplikacji w środowisku JavaScript.</w:t>
+      </w:r>
+      <w:r>
+        <w:t xml:space="preserve"> NPM w swojej zasadzie działania jest bardzo podobny do </w:t>
       </w:r>
       <w:proofErr w:type="spellStart"/>
       <w:r>
-        <w:t>JUnit</w:t>
+        <w:t>Mavena</w:t>
       </w:r>
       <w:proofErr w:type="spellEnd"/>
       <w:r>
-        <w:t xml:space="preserve">), </w:t>
+        <w:t>.</w:t>
+      </w:r>
+      <w:r>
+        <w:t xml:space="preserve"> </w:t>
+      </w:r>
+      <w:r>
+        <w:t xml:space="preserve">Plikiem z informacjami o projekcie jest </w:t>
       </w:r>
       <w:proofErr w:type="spellStart"/>
       <w:r>
-        <w:t>install</w:t>
+        <w:t>package.json</w:t>
       </w:r>
       <w:proofErr w:type="spellEnd"/>
       <w:r>
-        <w:t xml:space="preserve">(instaluje zależności w lokalnym repozytorium), </w:t>
+        <w:t xml:space="preserve"> którego zawartość musi być napisana w konwencji JSON. </w:t>
+      </w:r>
+      <w:r>
+        <w:t xml:space="preserve">Repozytorium NPM zawiera ponad 800,000 paczek </w:t>
+      </w:r>
+      <w:r>
+        <w:t>z kodem.</w:t>
+      </w:r>
+    </w:p>
+    <w:p>
+      <w:pPr>
+        <w:pStyle w:val="NrNagwek2"/>
+      </w:pPr>
+      <w:bookmarkStart w:id="28" w:name="_Toc25585000"/>
+      <w:r>
+        <w:t>React.js</w:t>
+      </w:r>
+      <w:bookmarkEnd w:id="28"/>
+    </w:p>
+    <w:p>
+      <w:pPr>
+        <w:pStyle w:val="NrNagwek2"/>
+      </w:pPr>
+      <w:bookmarkStart w:id="29" w:name="_Toc25585001"/>
+      <w:r>
+        <w:t xml:space="preserve">Visual Studio </w:t>
       </w:r>
       <w:proofErr w:type="spellStart"/>
       <w:r>
-        <w:t>compiler</w:t>
-      </w:r>
-      <w:proofErr w:type="spellEnd"/>
-      <w:r>
-        <w:t xml:space="preserve"> (kompiluje pliki Javy), których czynności zostają wykonane podczas budowy projektu</w:t>
-      </w:r>
-    </w:p>
-    <w:p>
-      <w:pPr>
-        <w:pStyle w:val="NrNagwek2"/>
-      </w:pPr>
-      <w:bookmarkStart w:id="22" w:name="_Toc25584996"/>
-      <w:r>
-        <w:t>Git</w:t>
-      </w:r>
-      <w:bookmarkEnd w:id="22"/>
-    </w:p>
-    <w:p>
-      <w:pPr>
-        <w:pStyle w:val="Tekstwiodcy"/>
-      </w:pPr>
-      <w:r>
-        <w:t xml:space="preserve">Git jest systemem kontroli wersji, służy on głównie po przechowywania oraz synchronizowania projektów. Git przechowuje projekty w centralnych repozytoriach, mogą one być lokalne bądź </w:t>
-      </w:r>
-      <w:r>
-        <w:t xml:space="preserve">zdalne. </w:t>
-      </w:r>
-      <w:r>
-        <w:t xml:space="preserve">Praca w </w:t>
-      </w:r>
-      <w:proofErr w:type="spellStart"/>
-      <w:r>
-        <w:t>gitcie</w:t>
-      </w:r>
-      <w:proofErr w:type="spellEnd"/>
-      <w:r>
-        <w:t xml:space="preserve"> jest oparta na </w:t>
-      </w:r>
-      <w:proofErr w:type="spellStart"/>
-      <w:r>
-        <w:t>komitach</w:t>
-      </w:r>
-      <w:proofErr w:type="spellEnd"/>
-      <w:r>
-        <w:t xml:space="preserve">. </w:t>
-      </w:r>
-      <w:proofErr w:type="spellStart"/>
-      <w:r>
-        <w:t>Komit</w:t>
-      </w:r>
-      <w:proofErr w:type="spellEnd"/>
-      <w:r>
-        <w:t xml:space="preserve"> to stan plików(ich różnica w bajtach w stosunku do poprzedniego </w:t>
-      </w:r>
-      <w:proofErr w:type="spellStart"/>
-      <w:r>
-        <w:t>komita</w:t>
-      </w:r>
-      <w:proofErr w:type="spellEnd"/>
-      <w:r>
-        <w:t xml:space="preserve">) wraz z komentarzem. Git pozwala nam na odtworzenie stanu naszego projektu do danego </w:t>
-      </w:r>
-      <w:proofErr w:type="spellStart"/>
-      <w:r>
-        <w:t>komita</w:t>
-      </w:r>
-      <w:proofErr w:type="spellEnd"/>
-      <w:r>
-        <w:t>. Git składa się z gałęzi, początkową i główną jest gałąź master. Od istniejących gałęzi możemy dodawać</w:t>
-      </w:r>
-      <w:r>
-        <w:t xml:space="preserve"> dowolne</w:t>
-      </w:r>
-      <w:r>
-        <w:t xml:space="preserve"> nowe gałęzie</w:t>
-      </w:r>
-      <w:r>
-        <w:t xml:space="preserve"> i do nich przypisywać nasze </w:t>
-      </w:r>
-      <w:proofErr w:type="spellStart"/>
-      <w:r>
-        <w:t>komity</w:t>
-      </w:r>
-      <w:proofErr w:type="spellEnd"/>
-      <w:r>
-        <w:t>. Gałęzie możemy ze sobą scalać</w:t>
-      </w:r>
-      <w:r>
-        <w:t xml:space="preserve"> łącząc ich zawartość.</w:t>
-      </w:r>
-      <w:r>
-        <w:t xml:space="preserve">  </w:t>
-      </w:r>
-    </w:p>
-    <w:p>
-      <w:pPr>
-        <w:pStyle w:val="NrNagwek2"/>
-      </w:pPr>
-      <w:bookmarkStart w:id="23" w:name="_Toc25584997"/>
-      <w:proofErr w:type="spellStart"/>
-      <w:r>
-        <w:t>Hibernate</w:t>
-      </w:r>
-      <w:bookmarkEnd w:id="23"/>
-      <w:proofErr w:type="spellEnd"/>
-    </w:p>
-    <w:p>
-      <w:pPr>
-        <w:pStyle w:val="Tekstwiodcy"/>
-      </w:pPr>
-      <w:proofErr w:type="spellStart"/>
-      <w:r>
-        <w:t>Hibernate</w:t>
-      </w:r>
-      <w:proofErr w:type="spellEnd"/>
-      <w:r>
-        <w:t xml:space="preserve"> jest </w:t>
-      </w:r>
-      <w:proofErr w:type="spellStart"/>
-      <w:r>
-        <w:t>frameworkiem</w:t>
-      </w:r>
-      <w:proofErr w:type="spellEnd"/>
-      <w:r>
-        <w:t xml:space="preserve"> pozwalającym</w:t>
-      </w:r>
-      <w:r>
-        <w:t xml:space="preserve"> na </w:t>
-      </w:r>
-      <w:r>
-        <w:t xml:space="preserve"> automatyczn</w:t>
-      </w:r>
-      <w:r>
-        <w:t>e</w:t>
-      </w:r>
-      <w:r>
-        <w:t xml:space="preserve"> mapować obiekty </w:t>
-      </w:r>
-      <w:proofErr w:type="spellStart"/>
-      <w:r>
-        <w:t>javy</w:t>
-      </w:r>
-      <w:proofErr w:type="spellEnd"/>
-      <w:r>
-        <w:t xml:space="preserve"> na struktury danych bazy danych  i struktury danych na obiekty. </w:t>
-      </w:r>
-      <w:proofErr w:type="spellStart"/>
-      <w:r>
-        <w:t>Hibernate</w:t>
-      </w:r>
-      <w:proofErr w:type="spellEnd"/>
-      <w:r>
-        <w:t xml:space="preserve"> spełnia specyfikację JPA. Programista dzięki </w:t>
-      </w:r>
-      <w:proofErr w:type="spellStart"/>
-      <w:r>
-        <w:t>Hibernate</w:t>
-      </w:r>
-      <w:proofErr w:type="spellEnd"/>
-      <w:r>
-        <w:t xml:space="preserve"> programista</w:t>
-      </w:r>
-      <w:r>
-        <w:t xml:space="preserve"> nie musi pisać zapytań SQL do bazy danych</w:t>
-      </w:r>
-      <w:r>
-        <w:t>.</w:t>
-      </w:r>
-    </w:p>
-    <w:p>
-      <w:pPr>
-        <w:pStyle w:val="NrNagwek2"/>
-      </w:pPr>
-      <w:bookmarkStart w:id="24" w:name="_Toc25584998"/>
-      <w:r>
-        <w:t>MySQL</w:t>
-      </w:r>
-      <w:bookmarkEnd w:id="24"/>
-    </w:p>
-    <w:p>
-      <w:pPr>
-        <w:pStyle w:val="Tekstwiodcy"/>
-      </w:pPr>
-      <w:r>
-        <w:t xml:space="preserve">Oprogramowanie MySQL </w:t>
-      </w:r>
-      <w:r>
-        <w:t>udostępnia</w:t>
-      </w:r>
-      <w:r>
-        <w:t xml:space="preserve"> wielowątkowy, niezawodny, </w:t>
-      </w:r>
-      <w:proofErr w:type="spellStart"/>
-      <w:r>
-        <w:t>wieloużytknikowy</w:t>
-      </w:r>
-      <w:proofErr w:type="spellEnd"/>
-      <w:r>
-        <w:t xml:space="preserve"> serwer SQL. Serwer jest zaprojektowany</w:t>
-      </w:r>
-      <w:r>
-        <w:t xml:space="preserve"> do obsługi dużej ilości zapytań. Nadaje się do użycia w małych jak i dużych aplikacjach.</w:t>
-      </w:r>
-    </w:p>
-    <w:p>
-      <w:pPr>
-        <w:pStyle w:val="NrNagwek2"/>
-      </w:pPr>
-      <w:bookmarkStart w:id="25" w:name="_Toc25584999"/>
-      <w:r>
-        <w:t>NPM</w:t>
-      </w:r>
-      <w:bookmarkEnd w:id="25"/>
-    </w:p>
-    <w:p>
-      <w:pPr>
-        <w:pStyle w:val="Tekstwiodcy"/>
-      </w:pPr>
-      <w:r>
-        <w:t>NPM(</w:t>
-      </w:r>
-      <w:proofErr w:type="spellStart"/>
-      <w:r>
-        <w:t>Node</w:t>
-      </w:r>
-      <w:proofErr w:type="spellEnd"/>
-      <w:r>
-        <w:t xml:space="preserve"> </w:t>
-      </w:r>
-      <w:proofErr w:type="spellStart"/>
-      <w:r>
-        <w:t>Package</w:t>
-      </w:r>
-      <w:proofErr w:type="spellEnd"/>
-      <w:r>
-        <w:t xml:space="preserve"> Manager) to zbiór narzędzi przydatnych w tworzeniu aplikacji w środowisku JavaScript.</w:t>
-      </w:r>
-      <w:r>
-        <w:t xml:space="preserve"> NPM w swojej zasadzie działania jest bardzo podobny do </w:t>
-      </w:r>
-      <w:proofErr w:type="spellStart"/>
-      <w:r>
-        <w:t>Mavena</w:t>
-      </w:r>
-      <w:proofErr w:type="spellEnd"/>
-      <w:r>
-        <w:t>.</w:t>
-      </w:r>
-      <w:r>
-        <w:t xml:space="preserve"> </w:t>
-      </w:r>
-      <w:r>
-        <w:lastRenderedPageBreak/>
-        <w:t xml:space="preserve">Plikiem z informacjami o projekcie jest </w:t>
-      </w:r>
-      <w:proofErr w:type="spellStart"/>
-      <w:r>
-        <w:t>package.json</w:t>
-      </w:r>
-      <w:proofErr w:type="spellEnd"/>
-      <w:r>
-        <w:t xml:space="preserve"> którego zawartość musi być napisana w konwencji JSON. </w:t>
-      </w:r>
-      <w:r>
-        <w:t xml:space="preserve">Repozytorium NPM zawiera ponad 800,000 paczek </w:t>
-      </w:r>
-      <w:r>
-        <w:t>z kodem.</w:t>
-      </w:r>
-    </w:p>
-    <w:p>
-      <w:pPr>
-        <w:pStyle w:val="NrNagwek2"/>
-      </w:pPr>
-      <w:bookmarkStart w:id="26" w:name="_Toc25585000"/>
-      <w:r>
-        <w:t>React.js</w:t>
-      </w:r>
-      <w:bookmarkEnd w:id="26"/>
-    </w:p>
-    <w:p>
-      <w:pPr>
-        <w:pStyle w:val="NrNagwek2"/>
-      </w:pPr>
-      <w:bookmarkStart w:id="27" w:name="_Toc25585001"/>
-      <w:r>
-        <w:t xml:space="preserve">Visual Studio </w:t>
-      </w:r>
-      <w:proofErr w:type="spellStart"/>
-      <w:r>
         <w:t>Code</w:t>
-      </w:r>
-      <w:bookmarkEnd w:id="27"/>
-      <w:proofErr w:type="spellEnd"/>
-    </w:p>
-    <w:p>
-      <w:pPr>
-        <w:pStyle w:val="Tekstwiodcy"/>
-        <w:rPr>
-          <w:lang w:val="en-US"/>
-        </w:rPr>
-      </w:pPr>
-      <w:r>
-        <w:rPr>
-          <w:lang w:val="en-US"/>
-        </w:rPr>
-        <w:t xml:space="preserve">Visual Studio Code to IDE od </w:t>
-      </w:r>
-      <w:proofErr w:type="spellStart"/>
-      <w:r>
-        <w:rPr>
-          <w:lang w:val="en-US"/>
-        </w:rPr>
-        <w:t>firmy</w:t>
-      </w:r>
-      <w:proofErr w:type="spellEnd"/>
-      <w:r>
-        <w:rPr>
-          <w:lang w:val="en-US"/>
-        </w:rPr>
-        <w:t xml:space="preserve"> Microso</w:t>
-      </w:r>
-      <w:r>
-        <w:rPr>
-          <w:lang w:val="en-US"/>
-        </w:rPr>
-        <w:t xml:space="preserve">ft. </w:t>
-      </w:r>
-    </w:p>
-    <w:p>
-      <w:pPr>
-        <w:pStyle w:val="NrNagwek2"/>
-      </w:pPr>
-      <w:bookmarkStart w:id="28" w:name="_Toc25585002"/>
-      <w:proofErr w:type="spellStart"/>
-      <w:r>
-        <w:t>Redux</w:t>
-      </w:r>
-      <w:bookmarkEnd w:id="28"/>
-      <w:proofErr w:type="spellEnd"/>
-    </w:p>
-    <w:p>
-      <w:pPr>
-        <w:pStyle w:val="Tekstwiodcy"/>
-      </w:pPr>
-      <w:proofErr w:type="spellStart"/>
-      <w:r>
-        <w:t>Redux</w:t>
-      </w:r>
-      <w:proofErr w:type="spellEnd"/>
-      <w:r>
-        <w:t xml:space="preserve"> jest kontenerem stanu dla aplikacji napisanych w </w:t>
-      </w:r>
-      <w:proofErr w:type="spellStart"/>
-      <w:r>
-        <w:t>JavaScripcie</w:t>
-      </w:r>
-      <w:proofErr w:type="spellEnd"/>
-      <w:r>
-        <w:t xml:space="preserve">. Pozwala na wyeliminowanie jednej z wad React.js, jaką jest niemożliwość przekazywania stanu do komponentu rodzica. </w:t>
-      </w:r>
-      <w:proofErr w:type="spellStart"/>
-      <w:r>
-        <w:t>Redux</w:t>
-      </w:r>
-      <w:proofErr w:type="spellEnd"/>
-      <w:r>
-        <w:t xml:space="preserve"> przechowuje stan w pojedynczym kontenerze nazwanym „</w:t>
-      </w:r>
-      <w:proofErr w:type="spellStart"/>
-      <w:r>
-        <w:t>store</w:t>
-      </w:r>
-      <w:proofErr w:type="spellEnd"/>
-      <w:r>
-        <w:t xml:space="preserve">”. Stan możemy zmienić jedynie poprzez wywołanie akcji, </w:t>
-      </w:r>
-      <w:r>
-        <w:t>w których zawarta jest informacja o zmianie. Akcje są przechwytywane przez reduktory, ich zawartość jest analizowana, a stan aplikacji jest zmieniany w zależności od danych zawartych w akcji.</w:t>
-      </w:r>
-    </w:p>
-    <w:p>
-      <w:pPr>
-        <w:pStyle w:val="NrNagwek2"/>
-      </w:pPr>
-      <w:bookmarkStart w:id="29" w:name="_Toc25585003"/>
-      <w:proofErr w:type="spellStart"/>
-      <w:r>
-        <w:t>Axios</w:t>
       </w:r>
       <w:bookmarkEnd w:id="29"/>
       <w:proofErr w:type="spellEnd"/>
@@ -8934,45 +9022,143 @@
     <w:p>
       <w:pPr>
         <w:pStyle w:val="Tekstwiodcy"/>
-      </w:pPr>
+        <w:rPr>
+          <w:lang w:val="en-US"/>
+        </w:rPr>
+      </w:pPr>
+      <w:r>
+        <w:rPr>
+          <w:lang w:val="en-US"/>
+        </w:rPr>
+        <w:t xml:space="preserve">Visual Studio Code to IDE od </w:t>
+      </w:r>
+      <w:proofErr w:type="spellStart"/>
+      <w:r>
+        <w:rPr>
+          <w:lang w:val="en-US"/>
+        </w:rPr>
+        <w:t>firmy</w:t>
+      </w:r>
+      <w:proofErr w:type="spellEnd"/>
+      <w:r>
+        <w:rPr>
+          <w:lang w:val="en-US"/>
+        </w:rPr>
+        <w:t xml:space="preserve"> Microso</w:t>
+      </w:r>
+      <w:r>
+        <w:rPr>
+          <w:lang w:val="en-US"/>
+        </w:rPr>
+        <w:t xml:space="preserve">ft. </w:t>
+      </w:r>
     </w:p>
     <w:p>
       <w:pPr>
         <w:pStyle w:val="NrNagwek2"/>
       </w:pPr>
-      <w:bookmarkStart w:id="30" w:name="_Toc25585004"/>
+      <w:bookmarkStart w:id="30" w:name="_Toc25585002"/>
       <w:proofErr w:type="spellStart"/>
       <w:r>
         <w:lastRenderedPageBreak/>
-        <w:t>Material</w:t>
-      </w:r>
+        <w:t>Redux</w:t>
+      </w:r>
+      <w:bookmarkEnd w:id="30"/>
       <w:proofErr w:type="spellEnd"/>
-      <w:r>
-        <w:t>-UI</w:t>
-      </w:r>
-      <w:bookmarkEnd w:id="30"/>
+    </w:p>
+    <w:p>
+      <w:pPr>
+        <w:pStyle w:val="Tekstwiodcy"/>
+      </w:pPr>
+      <w:proofErr w:type="spellStart"/>
+      <w:r>
+        <w:t>Redux</w:t>
+      </w:r>
+      <w:proofErr w:type="spellEnd"/>
+      <w:r>
+        <w:t xml:space="preserve"> jest kontenerem stanu dla aplikacji napisanych w </w:t>
+      </w:r>
+      <w:proofErr w:type="spellStart"/>
+      <w:r>
+        <w:t>JavaScripcie</w:t>
+      </w:r>
+      <w:proofErr w:type="spellEnd"/>
+      <w:r>
+        <w:t xml:space="preserve">. Pozwala na wyeliminowanie jednej z wad React.js, jaką jest niemożliwość przekazywania stanu do komponentu rodzica. </w:t>
+      </w:r>
+      <w:proofErr w:type="spellStart"/>
+      <w:r>
+        <w:t>Redux</w:t>
+      </w:r>
+      <w:proofErr w:type="spellEnd"/>
+      <w:r>
+        <w:t xml:space="preserve"> przechowuje stan w pojedynczym kontenerze nazwanym „</w:t>
+      </w:r>
+      <w:proofErr w:type="spellStart"/>
+      <w:r>
+        <w:t>store</w:t>
+      </w:r>
+      <w:proofErr w:type="spellEnd"/>
+      <w:r>
+        <w:t xml:space="preserve">”. Stan możemy zmienić jedynie poprzez wywołanie akcji, </w:t>
+      </w:r>
+      <w:r>
+        <w:t>w których zawarta jest informacja o zmianie. Akcje są przechwytywane przez reduktory, ich zawartość jest analizowana, a stan aplikacji jest zmieniany w zależności od danych zawartych w akcji.</w:t>
+      </w:r>
     </w:p>
     <w:p>
       <w:pPr>
         <w:pStyle w:val="NrNagwek2"/>
       </w:pPr>
-      <w:bookmarkStart w:id="31" w:name="_Toc25585005"/>
+      <w:bookmarkStart w:id="31" w:name="_Toc25585003"/>
       <w:proofErr w:type="spellStart"/>
       <w:r>
-        <w:t>MDBReact</w:t>
+        <w:t>Axios</w:t>
       </w:r>
       <w:bookmarkEnd w:id="31"/>
       <w:proofErr w:type="spellEnd"/>
     </w:p>
     <w:p>
       <w:pPr>
+        <w:pStyle w:val="Tekstwiodcy"/>
+      </w:pPr>
+    </w:p>
+    <w:p>
+      <w:pPr>
         <w:pStyle w:val="NrNagwek2"/>
       </w:pPr>
-      <w:bookmarkStart w:id="32" w:name="_Toc25585006"/>
+      <w:bookmarkStart w:id="32" w:name="_Toc25585004"/>
+      <w:proofErr w:type="spellStart"/>
+      <w:r>
+        <w:t>Material</w:t>
+      </w:r>
+      <w:proofErr w:type="spellEnd"/>
+      <w:r>
+        <w:t>-UI</w:t>
+      </w:r>
+      <w:bookmarkEnd w:id="32"/>
+    </w:p>
+    <w:p>
+      <w:pPr>
+        <w:pStyle w:val="NrNagwek2"/>
+      </w:pPr>
+      <w:bookmarkStart w:id="33" w:name="_Toc25585005"/>
+      <w:proofErr w:type="spellStart"/>
+      <w:r>
+        <w:t>MDBReact</w:t>
+      </w:r>
+      <w:bookmarkEnd w:id="33"/>
+      <w:proofErr w:type="spellEnd"/>
+    </w:p>
+    <w:p>
+      <w:pPr>
+        <w:pStyle w:val="NrNagwek2"/>
+      </w:pPr>
+      <w:bookmarkStart w:id="34" w:name="_Toc25585006"/>
       <w:r>
         <w:t>Pozostałe</w:t>
       </w:r>
-      <w:bookmarkEnd w:id="32"/>
+      <w:bookmarkEnd w:id="34"/>
     </w:p>
     <w:p>
       <w:pPr>
@@ -9073,21 +9259,22 @@
       <w:pPr>
         <w:pStyle w:val="NrNagwek1"/>
       </w:pPr>
-      <w:bookmarkStart w:id="33" w:name="_Toc25585007"/>
-      <w:r>
+      <w:bookmarkStart w:id="35" w:name="_Toc25585007"/>
+      <w:r>
+        <w:lastRenderedPageBreak/>
         <w:t>Projekt systemu</w:t>
       </w:r>
-      <w:bookmarkEnd w:id="33"/>
+      <w:bookmarkEnd w:id="35"/>
     </w:p>
     <w:p>
       <w:pPr>
         <w:pStyle w:val="NrNagwek2"/>
       </w:pPr>
-      <w:bookmarkStart w:id="34" w:name="_Toc25585008"/>
+      <w:bookmarkStart w:id="36" w:name="_Toc25585008"/>
       <w:r>
         <w:t>Architektura aplikacji</w:t>
       </w:r>
-      <w:bookmarkEnd w:id="34"/>
+      <w:bookmarkEnd w:id="36"/>
     </w:p>
     <w:p>
       <w:pPr>
@@ -9104,58 +9291,57 @@
       <w:pPr>
         <w:pStyle w:val="NrNagwek2"/>
       </w:pPr>
-      <w:bookmarkStart w:id="35" w:name="_Toc25585009"/>
-      <w:r>
-        <w:lastRenderedPageBreak/>
+      <w:bookmarkStart w:id="37" w:name="_Toc25585009"/>
+      <w:r>
         <w:t>Projekt bazy danych</w:t>
       </w:r>
-      <w:bookmarkEnd w:id="35"/>
+      <w:bookmarkEnd w:id="37"/>
     </w:p>
     <w:p>
       <w:pPr>
         <w:pStyle w:val="NrNagwek3"/>
       </w:pPr>
-      <w:bookmarkStart w:id="36" w:name="_Toc25585010"/>
+      <w:bookmarkStart w:id="38" w:name="_Toc25585010"/>
       <w:r>
         <w:t>Model konceptualny</w:t>
       </w:r>
-      <w:bookmarkEnd w:id="36"/>
+      <w:bookmarkEnd w:id="38"/>
     </w:p>
     <w:p>
       <w:pPr>
         <w:pStyle w:val="NrNagwek3"/>
       </w:pPr>
-      <w:bookmarkStart w:id="37" w:name="_Toc25585011"/>
+      <w:bookmarkStart w:id="39" w:name="_Toc25585011"/>
       <w:r>
         <w:t>Model logiczny</w:t>
       </w:r>
-      <w:bookmarkEnd w:id="37"/>
+      <w:bookmarkEnd w:id="39"/>
     </w:p>
     <w:p>
       <w:pPr>
         <w:pStyle w:val="NrNagwek3"/>
       </w:pPr>
-      <w:bookmarkStart w:id="38" w:name="_Toc25585012"/>
+      <w:bookmarkStart w:id="40" w:name="_Toc25585012"/>
       <w:r>
         <w:t>Model fizyczny z ograniczeniami integralności danych</w:t>
       </w:r>
-      <w:bookmarkEnd w:id="38"/>
+      <w:bookmarkEnd w:id="40"/>
     </w:p>
     <w:p>
       <w:pPr>
         <w:pStyle w:val="NrNagwek1"/>
       </w:pPr>
-      <w:bookmarkStart w:id="39" w:name="_Toc25585013"/>
+      <w:bookmarkStart w:id="41" w:name="_Toc25585013"/>
       <w:r>
         <w:t>Implementacja systemu</w:t>
       </w:r>
-      <w:bookmarkEnd w:id="39"/>
+      <w:bookmarkEnd w:id="41"/>
     </w:p>
     <w:p>
       <w:pPr>
         <w:pStyle w:val="NrNagwek2"/>
       </w:pPr>
-      <w:bookmarkStart w:id="40" w:name="_Toc25585014"/>
+      <w:bookmarkStart w:id="42" w:name="_Toc25585014"/>
       <w:proofErr w:type="spellStart"/>
       <w:r>
         <w:t>Back</w:t>
@@ -9164,47 +9350,47 @@
       <w:r>
         <w:t>-End</w:t>
       </w:r>
-      <w:bookmarkEnd w:id="40"/>
+      <w:bookmarkEnd w:id="42"/>
     </w:p>
     <w:p>
       <w:pPr>
         <w:pStyle w:val="NrNagwek2"/>
       </w:pPr>
-      <w:bookmarkStart w:id="41" w:name="_Toc25585015"/>
+      <w:bookmarkStart w:id="43" w:name="_Toc25585015"/>
       <w:r>
         <w:t>Front-End</w:t>
       </w:r>
-      <w:bookmarkEnd w:id="41"/>
+      <w:bookmarkEnd w:id="43"/>
     </w:p>
     <w:p>
       <w:pPr>
         <w:pStyle w:val="NrNagwek2"/>
       </w:pPr>
-      <w:bookmarkStart w:id="42" w:name="_Toc25585016"/>
+      <w:bookmarkStart w:id="44" w:name="_Toc25585016"/>
       <w:r>
         <w:t>Projekt wybranych funkcji</w:t>
       </w:r>
-      <w:bookmarkEnd w:id="42"/>
+      <w:bookmarkEnd w:id="44"/>
     </w:p>
     <w:p>
       <w:pPr>
         <w:pStyle w:val="NrNagwek2"/>
       </w:pPr>
-      <w:bookmarkStart w:id="43" w:name="_Toc25585017"/>
+      <w:bookmarkStart w:id="45" w:name="_Toc25585017"/>
       <w:r>
         <w:t>Struktura interfejsu graficznego</w:t>
       </w:r>
-      <w:bookmarkEnd w:id="43"/>
+      <w:bookmarkEnd w:id="45"/>
     </w:p>
     <w:p>
       <w:pPr>
         <w:pStyle w:val="NrNagwek1"/>
       </w:pPr>
-      <w:bookmarkStart w:id="44" w:name="_Toc25585018"/>
+      <w:bookmarkStart w:id="46" w:name="_Toc25585018"/>
       <w:r>
         <w:t>Testowanie wybranych funkcji systemu</w:t>
       </w:r>
-      <w:bookmarkEnd w:id="44"/>
+      <w:bookmarkEnd w:id="46"/>
     </w:p>
     <w:p>
       <w:pPr>
@@ -9220,11 +9406,11 @@
       <w:pPr>
         <w:pStyle w:val="NrNagwek1"/>
       </w:pPr>
-      <w:bookmarkStart w:id="45" w:name="_Toc25585019"/>
+      <w:bookmarkStart w:id="47" w:name="_Toc25585019"/>
       <w:r>
         <w:t>Podsumowanie i wnioski</w:t>
       </w:r>
-      <w:bookmarkEnd w:id="45"/>
+      <w:bookmarkEnd w:id="47"/>
       <w:r>
         <w:rPr>
           <w:lang w:val="pt-PT"/>
@@ -9239,7 +9425,7 @@
           <w:lang w:val="sv-SE"/>
         </w:rPr>
       </w:pPr>
-      <w:bookmarkStart w:id="46" w:name="_Toc25585020"/>
+      <w:bookmarkStart w:id="48" w:name="_Toc25585020"/>
       <w:r>
         <w:rPr>
           <w:lang w:val="sv-SE"/>
@@ -9247,7 +9433,7 @@
         <w:lastRenderedPageBreak/>
         <w:t>Literatura</w:t>
       </w:r>
-      <w:bookmarkEnd w:id="46"/>
+      <w:bookmarkEnd w:id="48"/>
     </w:p>
     <w:p>
       <w:pPr>
@@ -9309,27 +9495,14 @@
       <w:r>
         <w:t>[</w:t>
       </w:r>
-      <w:r>
-        <w:fldChar w:fldCharType="begin"/>
-      </w:r>
-      <w:r>
-        <w:instrText xml:space="preserve"> SEQ [ \* ARABIC </w:instrText>
-      </w:r>
-      <w:r>
-        <w:fldChar w:fldCharType="separate"/>
-      </w:r>
-      <w:r>
-        <w:rPr>
-          <w:noProof/>
-        </w:rPr>
-        <w:t>2</w:t>
-      </w:r>
-      <w:r>
-        <w:rPr>
-          <w:noProof/>
-        </w:rPr>
-        <w:fldChar w:fldCharType="end"/>
-      </w:r>
+      <w:fldSimple w:instr=" SEQ [ \* ARABIC ">
+        <w:r>
+          <w:rPr>
+            <w:noProof/>
+          </w:rPr>
+          <w:t>2</w:t>
+        </w:r>
+      </w:fldSimple>
       <w:r>
         <w:t xml:space="preserve">] J. Jędrzejczyk, B. </w:t>
       </w:r>
@@ -9357,16 +9530,16 @@
       <w:pPr>
         <w:pStyle w:val="Nagwek1"/>
       </w:pPr>
-      <w:bookmarkStart w:id="47" w:name="_Toc25585021"/>
+      <w:bookmarkStart w:id="49" w:name="_Toc25585021"/>
       <w:r>
         <w:lastRenderedPageBreak/>
         <w:t>Dodatek A</w:t>
       </w:r>
-      <w:bookmarkEnd w:id="47"/>
+      <w:bookmarkEnd w:id="49"/>
     </w:p>
     <w:p/>
     <w:sectPr>
-      <w:footerReference w:type="default" r:id="rId9"/>
+      <w:footerReference w:type="default" r:id="rId10"/>
       <w:pgSz w:w="11906" w:h="16838"/>
       <w:pgMar w:top="1417" w:right="1417" w:bottom="1417" w:left="1417" w:header="708" w:footer="708" w:gutter="0"/>
       <w:pgNumType w:start="2"/>
@@ -11248,6 +11421,7 @@
   <w:style w:type="character" w:default="1" w:styleId="Domylnaczcionkaakapitu">
     <w:name w:val="Default Paragraph Font"/>
     <w:uiPriority w:val="1"/>
+    <w:semiHidden/>
     <w:unhideWhenUsed/>
   </w:style>
   <w:style w:type="table" w:default="1" w:styleId="Standardowy">
@@ -12040,7 +12214,7 @@
 </file>
 
 <file path=customXml/itemProps1.xml><?xml version="1.0" encoding="utf-8"?>
-<ds:datastoreItem xmlns:ds="http://schemas.openxmlformats.org/officeDocument/2006/customXml" ds:itemID="{541A4C59-3FF1-4335-B1D0-9B8A90634260}">
+<ds:datastoreItem xmlns:ds="http://schemas.openxmlformats.org/officeDocument/2006/customXml" ds:itemID="{947A4FD2-E87B-4C8D-9AF6-FF67D86113D5}">
   <ds:schemaRefs>
     <ds:schemaRef ds:uri="http://schemas.openxmlformats.org/officeDocument/2006/bibliography"/>
   </ds:schemaRefs>

</xml_diff>